<commit_message>
Agregado de comentarios y algunos desarrollos.
</commit_message>
<xml_diff>
--- a/FuzzyRain/FuzzyRain/Docs/Informe.docx
+++ b/FuzzyRain/FuzzyRain/Docs/Informe.docx
@@ -65,27 +65,7 @@
           <w:sz w:val="16"/>
           <w:szCs w:val="16"/>
         </w:rPr>
-        <w:t xml:space="preserve">Esteban Asla </w:t>
-      </w:r>
-      <w:r>
-        <w:rPr>
-          <w:rFonts w:ascii="Arial" w:hAnsi="Arial" w:cs="Arial"/>
-          <w:b/>
-          <w:caps/>
-          <w:sz w:val="16"/>
-          <w:szCs w:val="16"/>
-        </w:rPr>
-        <w:t>–</w:t>
-      </w:r>
-      <w:r>
-        <w:rPr>
-          <w:rFonts w:ascii="Arial" w:hAnsi="Arial" w:cs="Arial"/>
-          <w:b/>
-          <w:caps/>
-          <w:sz w:val="16"/>
-          <w:szCs w:val="16"/>
-        </w:rPr>
-        <w:t xml:space="preserve"> </w:t>
+        <w:t xml:space="preserve">Esteban Asla – </w:t>
       </w:r>
       <w:hyperlink r:id="rId6" w:history="1">
         <w:r>
@@ -216,7 +196,10 @@
     <w:p>
       <w:pPr>
         <w:rPr>
-          <w:b/>
+          <w:rFonts w:ascii="Arial" w:hAnsi="Arial" w:cs="Arial"/>
+          <w:b/>
+          <w:sz w:val="24"/>
+          <w:szCs w:val="24"/>
         </w:rPr>
       </w:pPr>
       <w:r>
@@ -243,6 +226,57 @@
           <w:sz w:val="24"/>
           <w:szCs w:val="24"/>
         </w:rPr>
+        <w:t>El objetivo de este trabajo es desarrollar un software que permita simular y estimar precipitaciones y consumos de agua a través de la aplicación de Simulación Montecarlo (precipitaciones) y Lógica Difusa (estimación de consumo).</w:t>
+      </w:r>
+    </w:p>
+    <w:p>
+      <w:pPr>
+        <w:rPr>
+          <w:rFonts w:ascii="Arial" w:hAnsi="Arial" w:cs="Arial"/>
+          <w:sz w:val="24"/>
+          <w:szCs w:val="24"/>
+        </w:rPr>
+      </w:pPr>
+      <w:r>
+        <w:rPr>
+          <w:rFonts w:ascii="Arial" w:hAnsi="Arial" w:cs="Arial"/>
+          <w:sz w:val="24"/>
+          <w:szCs w:val="24"/>
+        </w:rPr>
+        <w:t>Para automatizar esta estimación, simulando datos de lluvias, basados en registros de precipitaciones existentes para una determinada zona, que posteriormente serán interpretados (junto con otras variables) por un sistema de inferencia de lógica difusa para obtener distintos valores de consumo.</w:t>
+      </w:r>
+    </w:p>
+    <w:p>
+      <w:pPr>
+        <w:rPr>
+          <w:rFonts w:ascii="Arial" w:hAnsi="Arial" w:cs="Arial"/>
+          <w:sz w:val="24"/>
+          <w:szCs w:val="24"/>
+        </w:rPr>
+      </w:pPr>
+      <w:r>
+        <w:rPr>
+          <w:rFonts w:ascii="Arial" w:hAnsi="Arial" w:cs="Arial"/>
+          <w:sz w:val="24"/>
+          <w:szCs w:val="24"/>
+        </w:rPr>
+        <w:t>Se hizo hincapié en la posibilidad de ingresar registros de precipitaciones de manera dinámica y así poder estimar y analizar precipitaciones de distintos periodos y zonas geográficas.</w:t>
+      </w:r>
+    </w:p>
+    <w:p>
+      <w:pPr>
+        <w:rPr>
+          <w:rFonts w:ascii="Arial" w:hAnsi="Arial" w:cs="Arial"/>
+          <w:sz w:val="24"/>
+          <w:szCs w:val="24"/>
+        </w:rPr>
+      </w:pPr>
+      <w:r>
+        <w:rPr>
+          <w:rFonts w:ascii="Arial" w:hAnsi="Arial" w:cs="Arial"/>
+          <w:sz w:val="24"/>
+          <w:szCs w:val="24"/>
+        </w:rPr>
         <w:t xml:space="preserve">El objetivo de este trabajo es llevar a cabo un </w:t>
       </w:r>
       <w:r>
@@ -1026,7 +1060,23 @@
           <w:sz w:val="24"/>
           <w:szCs w:val="24"/>
         </w:rPr>
-        <w:t xml:space="preserve">retende sistematizar </w:t>
+        <w:t xml:space="preserve">retende </w:t>
+      </w:r>
+      <w:r>
+        <w:rPr>
+          <w:rFonts w:ascii="Arial" w:hAnsi="Arial" w:cs="Arial"/>
+          <w:sz w:val="24"/>
+          <w:szCs w:val="24"/>
+        </w:rPr>
+        <w:t>automatizar</w:t>
+      </w:r>
+      <w:r>
+        <w:rPr>
+          <w:rFonts w:ascii="Arial" w:hAnsi="Arial" w:cs="Arial"/>
+          <w:sz w:val="24"/>
+          <w:szCs w:val="24"/>
+        </w:rPr>
+        <w:t xml:space="preserve"> </w:t>
       </w:r>
       <w:r>
         <w:rPr>
@@ -1129,6 +1179,92 @@
       <w:pPr>
         <w:rPr>
           <w:rFonts w:ascii="Arial" w:hAnsi="Arial" w:cs="Arial"/>
+          <w:sz w:val="24"/>
+          <w:szCs w:val="24"/>
+        </w:rPr>
+      </w:pPr>
+      <w:r>
+        <w:rPr>
+          <w:rFonts w:ascii="Arial" w:hAnsi="Arial" w:cs="Arial"/>
+          <w:sz w:val="24"/>
+          <w:szCs w:val="24"/>
+        </w:rPr>
+        <w:lastRenderedPageBreak/>
+        <w:t xml:space="preserve">Uno de los </w:t>
+      </w:r>
+      <w:r>
+        <w:rPr>
+          <w:rFonts w:ascii="Arial" w:hAnsi="Arial" w:cs="Arial"/>
+          <w:sz w:val="24"/>
+          <w:szCs w:val="24"/>
+        </w:rPr>
+        <w:t>puntos</w:t>
+      </w:r>
+      <w:r>
+        <w:rPr>
+          <w:rFonts w:ascii="Arial" w:hAnsi="Arial" w:cs="Arial"/>
+          <w:sz w:val="24"/>
+          <w:szCs w:val="24"/>
+        </w:rPr>
+        <w:t xml:space="preserve"> en los cuales se hizo hincapié para llevar a cabo la automatización de proceso antes citado, fue la incorporación de una mecanismo de simulación basado en datos dinámicos de precipitaciones, obtenidos de una archivo en formato estándar (XML) que puede contener información de diferentes periodos y de distintas zonas. </w:t>
+      </w:r>
+    </w:p>
+    <w:p>
+      <w:pPr>
+        <w:rPr>
+          <w:rFonts w:ascii="Arial" w:hAnsi="Arial" w:cs="Arial"/>
+          <w:sz w:val="24"/>
+          <w:szCs w:val="24"/>
+        </w:rPr>
+      </w:pPr>
+      <w:r>
+        <w:rPr>
+          <w:rFonts w:ascii="Arial" w:hAnsi="Arial" w:cs="Arial"/>
+          <w:sz w:val="24"/>
+          <w:szCs w:val="24"/>
+        </w:rPr>
+        <w:t xml:space="preserve">Otra de las características principales fue la incorporación de un sistema de inferencia de </w:t>
+      </w:r>
+      <w:proofErr w:type="spellStart"/>
+      <w:r>
+        <w:rPr>
+          <w:rFonts w:ascii="Arial" w:hAnsi="Arial" w:cs="Arial"/>
+          <w:sz w:val="24"/>
+          <w:szCs w:val="24"/>
+        </w:rPr>
+        <w:t>Logica</w:t>
+      </w:r>
+      <w:proofErr w:type="spellEnd"/>
+      <w:r>
+        <w:rPr>
+          <w:rFonts w:ascii="Arial" w:hAnsi="Arial" w:cs="Arial"/>
+          <w:sz w:val="24"/>
+          <w:szCs w:val="24"/>
+        </w:rPr>
+        <w:t xml:space="preserve"> Difusa implementada por una librería de código abierto para c#. En este punto, el software desarrollado, permite a través de una ampliación relativamente simple, modificar los elementos de sistema de inferencia mencionado.</w:t>
+      </w:r>
+    </w:p>
+    <w:p>
+      <w:pPr>
+        <w:rPr>
+          <w:rFonts w:ascii="Arial" w:hAnsi="Arial" w:cs="Arial"/>
+          <w:sz w:val="24"/>
+          <w:szCs w:val="24"/>
+        </w:rPr>
+      </w:pPr>
+      <w:r>
+        <w:rPr>
+          <w:rFonts w:ascii="Arial" w:hAnsi="Arial" w:cs="Arial"/>
+          <w:sz w:val="24"/>
+          <w:szCs w:val="24"/>
+        </w:rPr>
+        <w:t>Además de brindar estas ventajas, permite visualizar los datos de manera simple y permite también la exportación de los resultados a formato Excel.</w:t>
+      </w:r>
+    </w:p>
+    <w:p>
+      <w:pPr>
+        <w:rPr>
+          <w:rFonts w:ascii="Arial" w:hAnsi="Arial" w:cs="Arial"/>
           <w:b/>
           <w:sz w:val="24"/>
           <w:szCs w:val="24"/>
@@ -1158,6 +1294,222 @@
       <w:pPr>
         <w:rPr>
           <w:rFonts w:ascii="Arial" w:hAnsi="Arial" w:cs="Arial"/>
+          <w:sz w:val="24"/>
+          <w:szCs w:val="24"/>
+        </w:rPr>
+      </w:pPr>
+      <w:r>
+        <w:rPr>
+          <w:rFonts w:ascii="Arial" w:hAnsi="Arial" w:cs="Arial"/>
+          <w:sz w:val="24"/>
+          <w:szCs w:val="24"/>
+        </w:rPr>
+        <w:t xml:space="preserve">El lenguaje de programación elegido fue </w:t>
+      </w:r>
+      <w:hyperlink r:id="rId8" w:history="1">
+        <w:r>
+          <w:rPr>
+            <w:rStyle w:val="Hipervnculo"/>
+            <w:rFonts w:ascii="Arial" w:hAnsi="Arial" w:cs="Arial"/>
+            <w:sz w:val="24"/>
+            <w:szCs w:val="24"/>
+          </w:rPr>
+          <w:t>c#</w:t>
+        </w:r>
+      </w:hyperlink>
+      <w:r>
+        <w:rPr>
+          <w:rFonts w:ascii="Arial" w:hAnsi="Arial" w:cs="Arial"/>
+          <w:sz w:val="24"/>
+          <w:szCs w:val="24"/>
+        </w:rPr>
+        <w:t xml:space="preserve">, utilizando la tecnología </w:t>
+      </w:r>
+      <w:hyperlink r:id="rId9" w:history="1">
+        <w:r>
+          <w:rPr>
+            <w:rStyle w:val="Hipervnculo"/>
+            <w:rFonts w:ascii="Arial" w:hAnsi="Arial" w:cs="Arial"/>
+            <w:sz w:val="24"/>
+            <w:szCs w:val="24"/>
+          </w:rPr>
+          <w:t xml:space="preserve">Windows </w:t>
+        </w:r>
+        <w:proofErr w:type="spellStart"/>
+        <w:r>
+          <w:rPr>
+            <w:rStyle w:val="Hipervnculo"/>
+            <w:rFonts w:ascii="Arial" w:hAnsi="Arial" w:cs="Arial"/>
+            <w:sz w:val="24"/>
+            <w:szCs w:val="24"/>
+          </w:rPr>
+          <w:t>Presentation</w:t>
+        </w:r>
+        <w:proofErr w:type="spellEnd"/>
+        <w:r>
+          <w:rPr>
+            <w:rStyle w:val="Hipervnculo"/>
+            <w:rFonts w:ascii="Arial" w:hAnsi="Arial" w:cs="Arial"/>
+            <w:sz w:val="24"/>
+            <w:szCs w:val="24"/>
+          </w:rPr>
+          <w:t xml:space="preserve"> </w:t>
+        </w:r>
+        <w:proofErr w:type="spellStart"/>
+        <w:r>
+          <w:rPr>
+            <w:rStyle w:val="Hipervnculo"/>
+            <w:rFonts w:ascii="Arial" w:hAnsi="Arial" w:cs="Arial"/>
+            <w:sz w:val="24"/>
+            <w:szCs w:val="24"/>
+          </w:rPr>
+          <w:t>Foundation</w:t>
+        </w:r>
+        <w:proofErr w:type="spellEnd"/>
+        <w:r>
+          <w:rPr>
+            <w:rStyle w:val="Hipervnculo"/>
+            <w:rFonts w:ascii="Arial" w:hAnsi="Arial" w:cs="Arial"/>
+            <w:sz w:val="24"/>
+            <w:szCs w:val="24"/>
+          </w:rPr>
+          <w:t xml:space="preserve"> (WPF)</w:t>
+        </w:r>
+      </w:hyperlink>
+      <w:r>
+        <w:rPr>
+          <w:rFonts w:ascii="Arial" w:hAnsi="Arial" w:cs="Arial"/>
+          <w:sz w:val="24"/>
+          <w:szCs w:val="24"/>
+        </w:rPr>
+        <w:t xml:space="preserve"> de .NET. Las librerías utilizadas fueron </w:t>
+      </w:r>
+      <w:hyperlink r:id="rId10" w:history="1">
+        <w:r>
+          <w:rPr>
+            <w:rStyle w:val="Hipervnculo"/>
+            <w:rFonts w:ascii="Arial" w:hAnsi="Arial" w:cs="Arial"/>
+            <w:sz w:val="24"/>
+            <w:szCs w:val="24"/>
+          </w:rPr>
+          <w:t>AForge.NET</w:t>
+        </w:r>
+      </w:hyperlink>
+      <w:r>
+        <w:rPr>
+          <w:rFonts w:ascii="Arial" w:hAnsi="Arial" w:cs="Arial"/>
+          <w:sz w:val="24"/>
+          <w:szCs w:val="24"/>
+        </w:rPr>
+        <w:t xml:space="preserve"> para el sistema de </w:t>
+      </w:r>
+      <w:proofErr w:type="spellStart"/>
+      <w:r>
+        <w:rPr>
+          <w:rFonts w:ascii="Arial" w:hAnsi="Arial" w:cs="Arial"/>
+          <w:sz w:val="24"/>
+          <w:szCs w:val="24"/>
+        </w:rPr>
+        <w:t>Logica</w:t>
+      </w:r>
+      <w:proofErr w:type="spellEnd"/>
+      <w:r>
+        <w:rPr>
+          <w:rFonts w:ascii="Arial" w:hAnsi="Arial" w:cs="Arial"/>
+          <w:sz w:val="24"/>
+          <w:szCs w:val="24"/>
+        </w:rPr>
+        <w:t xml:space="preserve"> Difusa y </w:t>
+      </w:r>
+      <w:hyperlink r:id="rId11" w:history="1">
+        <w:r>
+          <w:rPr>
+            <w:rStyle w:val="Hipervnculo"/>
+            <w:rFonts w:ascii="Arial" w:hAnsi="Arial" w:cs="Arial"/>
+            <w:sz w:val="24"/>
+            <w:szCs w:val="24"/>
+          </w:rPr>
+          <w:t>NPOI</w:t>
+        </w:r>
+      </w:hyperlink>
+      <w:r>
+        <w:rPr>
+          <w:rFonts w:ascii="Arial" w:hAnsi="Arial" w:cs="Arial"/>
+          <w:sz w:val="24"/>
+          <w:szCs w:val="24"/>
+        </w:rPr>
+        <w:t xml:space="preserve"> para la generación de informes en Excel. Adicionalmente se usó </w:t>
+      </w:r>
+      <w:hyperlink r:id="rId12" w:history="1">
+        <w:r>
+          <w:rPr>
+            <w:rStyle w:val="Hipervnculo"/>
+            <w:rFonts w:ascii="Arial" w:hAnsi="Arial" w:cs="Arial"/>
+            <w:sz w:val="24"/>
+            <w:szCs w:val="24"/>
+          </w:rPr>
+          <w:t xml:space="preserve">WFP </w:t>
+        </w:r>
+        <w:proofErr w:type="spellStart"/>
+        <w:r>
+          <w:rPr>
+            <w:rStyle w:val="Hipervnculo"/>
+            <w:rFonts w:ascii="Arial" w:hAnsi="Arial" w:cs="Arial"/>
+            <w:sz w:val="24"/>
+            <w:szCs w:val="24"/>
+          </w:rPr>
+          <w:t>Toolkit</w:t>
+        </w:r>
+        <w:proofErr w:type="spellEnd"/>
+      </w:hyperlink>
+      <w:r>
+        <w:rPr>
+          <w:rFonts w:ascii="Arial" w:hAnsi="Arial" w:cs="Arial"/>
+          <w:sz w:val="24"/>
+          <w:szCs w:val="24"/>
+        </w:rPr>
+        <w:t xml:space="preserve"> para mostrar </w:t>
+      </w:r>
+      <w:proofErr w:type="gramStart"/>
+      <w:r>
+        <w:rPr>
+          <w:rFonts w:ascii="Arial" w:hAnsi="Arial" w:cs="Arial"/>
+          <w:sz w:val="24"/>
+          <w:szCs w:val="24"/>
+        </w:rPr>
+        <w:t>las</w:t>
+      </w:r>
+      <w:proofErr w:type="gramEnd"/>
+      <w:r>
+        <w:rPr>
+          <w:rFonts w:ascii="Arial" w:hAnsi="Arial" w:cs="Arial"/>
+          <w:sz w:val="24"/>
+          <w:szCs w:val="24"/>
+        </w:rPr>
+        <w:t xml:space="preserve"> resultados.</w:t>
+      </w:r>
+    </w:p>
+    <w:p>
+      <w:pPr>
+        <w:rPr>
+          <w:rFonts w:ascii="Arial" w:hAnsi="Arial" w:cs="Arial"/>
+          <w:sz w:val="24"/>
+          <w:szCs w:val="24"/>
+        </w:rPr>
+      </w:pPr>
+      <w:r>
+        <w:rPr>
+          <w:rFonts w:ascii="Arial" w:hAnsi="Arial" w:cs="Arial"/>
+          <w:sz w:val="24"/>
+          <w:szCs w:val="24"/>
+        </w:rPr>
+        <w:t xml:space="preserve">Luego de esta introducción técnica, podemos dividir el trabajo en dos partes principales, la simulación de las precipitaciones con el método Montecarlo y la estimación de resultados a partir de Lógica Difusa. </w:t>
+      </w:r>
+    </w:p>
+    <w:p>
+      <w:pPr>
+        <w:rPr>
+          <w:rFonts w:ascii="Arial" w:hAnsi="Arial" w:cs="Arial"/>
           <w:b/>
           <w:sz w:val="24"/>
           <w:szCs w:val="24"/>
@@ -1232,10 +1584,467 @@
           <w:sz w:val="24"/>
           <w:szCs w:val="24"/>
         </w:rPr>
-        <w:t xml:space="preserve">Para llevar a cabo el método de simulación se tomó en cuenta </w:t>
+        <w:t xml:space="preserve">Para llevar a cabo el método </w:t>
+      </w:r>
+      <w:r>
+        <w:rPr>
+          <w:rFonts w:ascii="Arial" w:hAnsi="Arial" w:cs="Arial"/>
+          <w:sz w:val="24"/>
+          <w:szCs w:val="24"/>
+        </w:rPr>
+        <w:t>de simulación se tomó en cuenta</w:t>
+      </w:r>
+    </w:p>
+    <w:p>
+      <w:pPr>
+        <w:rPr>
+          <w:rFonts w:ascii="Arial" w:hAnsi="Arial" w:cs="Arial"/>
+          <w:b/>
+          <w:sz w:val="24"/>
+          <w:szCs w:val="24"/>
+        </w:rPr>
+      </w:pPr>
+      <w:r>
+        <w:rPr>
+          <w:rFonts w:ascii="Arial" w:hAnsi="Arial" w:cs="Arial"/>
+          <w:b/>
+          <w:sz w:val="24"/>
+          <w:szCs w:val="24"/>
+        </w:rPr>
+        <w:t>SISTEMA</w:t>
+      </w:r>
+      <w:r>
+        <w:rPr>
+          <w:rFonts w:ascii="Arial" w:hAnsi="Arial" w:cs="Arial"/>
+          <w:b/>
+          <w:sz w:val="24"/>
+          <w:szCs w:val="24"/>
+        </w:rPr>
+        <w:t xml:space="preserve"> DE </w:t>
+      </w:r>
+      <w:r>
+        <w:rPr>
+          <w:rFonts w:ascii="Arial" w:hAnsi="Arial" w:cs="Arial"/>
+          <w:b/>
+          <w:sz w:val="24"/>
+          <w:szCs w:val="24"/>
+        </w:rPr>
+        <w:t>INFERENCIA</w:t>
+      </w:r>
+      <w:r>
+        <w:rPr>
+          <w:rFonts w:ascii="Arial" w:hAnsi="Arial" w:cs="Arial"/>
+          <w:b/>
+          <w:sz w:val="24"/>
+          <w:szCs w:val="24"/>
+        </w:rPr>
+        <w:t xml:space="preserve"> </w:t>
+      </w:r>
+      <w:r>
+        <w:rPr>
+          <w:rFonts w:ascii="Arial" w:hAnsi="Arial" w:cs="Arial"/>
+          <w:b/>
+          <w:sz w:val="24"/>
+          <w:szCs w:val="24"/>
+        </w:rPr>
+        <w:t>DE LÓGICA DIFUSA</w:t>
+      </w:r>
+    </w:p>
+    <w:p>
+      <w:pPr>
+        <w:pStyle w:val="NormalWeb"/>
+        <w:spacing w:before="96" w:beforeAutospacing="0" w:after="120" w:afterAutospacing="0" w:line="286" w:lineRule="atLeast"/>
+        <w:rPr>
+          <w:rFonts w:ascii="Arial" w:hAnsi="Arial" w:cs="Arial"/>
+          <w:color w:val="000000"/>
+        </w:rPr>
+      </w:pPr>
+      <w:r>
+        <w:rPr>
+          <w:rFonts w:ascii="Arial" w:hAnsi="Arial" w:cs="Arial"/>
+          <w:color w:val="000000"/>
+          <w:lang w:val="es-AR"/>
+        </w:rPr>
+        <w:t xml:space="preserve">¿Por qué Lógica Difusa? </w:t>
+      </w:r>
+      <w:r>
+        <w:rPr>
+          <w:rFonts w:ascii="Arial" w:hAnsi="Arial" w:cs="Arial"/>
+          <w:color w:val="000000"/>
+        </w:rPr>
+        <w:t xml:space="preserve">Pongámonos en situación, estas conduciendo por la típica vía con múltiples carriles, en la cual hay un </w:t>
+      </w:r>
+      <w:r>
+        <w:rPr>
+          <w:rFonts w:ascii="Arial" w:hAnsi="Arial" w:cs="Arial"/>
+          <w:color w:val="000000"/>
+        </w:rPr>
+        <w:t>límite</w:t>
+      </w:r>
+      <w:r>
+        <w:rPr>
+          <w:rFonts w:ascii="Arial" w:hAnsi="Arial" w:cs="Arial"/>
+          <w:color w:val="000000"/>
+        </w:rPr>
+        <w:t xml:space="preserve"> de velocidad establecido de 70 por hora y no se encuentran semáforos </w:t>
+      </w:r>
+      <w:r>
+        <w:rPr>
+          <w:rFonts w:ascii="Arial" w:hAnsi="Arial" w:cs="Arial"/>
+          <w:color w:val="000000"/>
+        </w:rPr>
+        <w:t>más</w:t>
+      </w:r>
+      <w:r>
+        <w:rPr>
+          <w:rFonts w:ascii="Arial" w:hAnsi="Arial" w:cs="Arial"/>
+          <w:color w:val="000000"/>
+        </w:rPr>
+        <w:t xml:space="preserve"> que cada kilómetro. Lo </w:t>
+      </w:r>
+      <w:r>
+        <w:rPr>
+          <w:rFonts w:ascii="Arial" w:hAnsi="Arial" w:cs="Arial"/>
+          <w:color w:val="000000"/>
+        </w:rPr>
+        <w:t>más</w:t>
+      </w:r>
+      <w:r>
+        <w:rPr>
+          <w:rFonts w:ascii="Arial" w:hAnsi="Arial" w:cs="Arial"/>
+          <w:color w:val="000000"/>
+        </w:rPr>
+        <w:t xml:space="preserve"> normal y seguro en esta situación es conducir siguiendo el </w:t>
+      </w:r>
+      <w:r>
+        <w:rPr>
+          <w:rFonts w:ascii="Arial" w:hAnsi="Arial" w:cs="Arial"/>
+          <w:color w:val="000000"/>
+        </w:rPr>
+        <w:t>tráfico</w:t>
+      </w:r>
+      <w:r>
+        <w:rPr>
+          <w:rFonts w:ascii="Arial" w:hAnsi="Arial" w:cs="Arial"/>
+          <w:color w:val="000000"/>
+        </w:rPr>
+        <w:t xml:space="preserve">, es decir siguiendo el ritmo que se marca de forma conjunta entre todos los vehículos, esto situara la velocidad media probablemente algo </w:t>
+      </w:r>
+      <w:r>
+        <w:rPr>
+          <w:rFonts w:ascii="Arial" w:hAnsi="Arial" w:cs="Arial"/>
+          <w:color w:val="000000"/>
+        </w:rPr>
+        <w:t>más</w:t>
+      </w:r>
+      <w:r>
+        <w:rPr>
+          <w:rFonts w:ascii="Arial" w:hAnsi="Arial" w:cs="Arial"/>
+          <w:color w:val="000000"/>
+        </w:rPr>
+        <w:t xml:space="preserve"> que el limite (78-80 km/h). Definir lo que se seguir el </w:t>
+      </w:r>
+      <w:r>
+        <w:rPr>
+          <w:rFonts w:ascii="Arial" w:hAnsi="Arial" w:cs="Arial"/>
+          <w:color w:val="000000"/>
+        </w:rPr>
+        <w:t>tráfico</w:t>
+      </w:r>
+      <w:r>
+        <w:rPr>
+          <w:rFonts w:ascii="Arial" w:hAnsi="Arial" w:cs="Arial"/>
+          <w:color w:val="000000"/>
+        </w:rPr>
+        <w:t xml:space="preserve"> es algo bastante difuso ya que hay muchos aspectos que se han de tener en cuenta. En la situación antes descrita habrá muchos conductores que viajaran a una velocidad de que ronde los 80 km/h oscilando por arriba o por abajo (la gran mayoría), pero habrá unos pocos que se </w:t>
+      </w:r>
+      <w:r>
+        <w:rPr>
+          <w:rFonts w:ascii="Arial" w:hAnsi="Arial" w:cs="Arial"/>
+          <w:color w:val="000000"/>
+        </w:rPr>
+        <w:lastRenderedPageBreak/>
+        <w:t xml:space="preserve">mantengan todo el rato a 70 km/h. Para llevar a cabo la conducción los conductores van a estar usando la lógica difusa </w:t>
+      </w:r>
+      <w:r>
+        <w:rPr>
+          <w:rFonts w:ascii="Arial" w:hAnsi="Arial" w:cs="Arial"/>
+          <w:color w:val="000000"/>
+        </w:rPr>
+        <w:t>innata</w:t>
+      </w:r>
+      <w:r>
+        <w:rPr>
+          <w:rFonts w:ascii="Arial" w:hAnsi="Arial" w:cs="Arial"/>
+          <w:color w:val="000000"/>
+        </w:rPr>
+        <w:t xml:space="preserve"> que todos los seres humanos poseemos, esto se basa en la observación de la situación para la posterior evaluación de esta, para ello la información obtenida del medio deberá ser resumida, ponderada y evaluada en conjunto para la toma de la decisión. Entre los aspectos a evaluar están el número de vehículos que hay por delante, si hay algún pedazo de chatarra avanzando lentamente por alguna de las vías, si el asfalto esta mojado o se ve afectado por alguna otra situación climática adversa, si hay algún camión u otro vehículo largo, si existe la posibilidad de que haya radares en la </w:t>
+      </w:r>
+      <w:proofErr w:type="gramStart"/>
+      <w:r>
+        <w:rPr>
+          <w:rFonts w:ascii="Arial" w:hAnsi="Arial" w:cs="Arial"/>
+          <w:color w:val="000000"/>
+        </w:rPr>
+        <w:t>zona(</w:t>
+      </w:r>
+      <w:proofErr w:type="gramEnd"/>
+      <w:r>
+        <w:rPr>
+          <w:rFonts w:ascii="Arial" w:hAnsi="Arial" w:cs="Arial"/>
+          <w:color w:val="000000"/>
+        </w:rPr>
+        <w:t>sabiendo también el margen entre la velocidad limite y una posible sanción por exceso de velocidad)...</w:t>
+      </w:r>
+    </w:p>
+    <w:p>
+      <w:pPr>
+        <w:pStyle w:val="NormalWeb"/>
+        <w:spacing w:before="96" w:beforeAutospacing="0" w:after="120" w:afterAutospacing="0" w:line="286" w:lineRule="atLeast"/>
+        <w:rPr>
+          <w:rFonts w:ascii="Arial" w:hAnsi="Arial" w:cs="Arial"/>
+          <w:color w:val="000000"/>
+        </w:rPr>
+      </w:pPr>
+      <w:r>
+        <w:rPr>
+          <w:rFonts w:ascii="Arial" w:hAnsi="Arial" w:cs="Arial"/>
+          <w:color w:val="000000"/>
+        </w:rPr>
+        <w:t>A pesar de todos estos factores, todos los conductores acabarán llevando a cabo una conducción a una velocidad similar.</w:t>
+      </w:r>
+    </w:p>
+    <w:p>
+      <w:pPr>
+        <w:pStyle w:val="NormalWeb"/>
+        <w:spacing w:before="96" w:beforeAutospacing="0" w:after="120" w:afterAutospacing="0" w:line="286" w:lineRule="atLeast"/>
+        <w:rPr>
+          <w:rFonts w:ascii="Arial" w:hAnsi="Arial" w:cs="Arial"/>
+          <w:color w:val="000000"/>
+        </w:rPr>
+      </w:pPr>
+      <w:r>
+        <w:rPr>
+          <w:rFonts w:ascii="Arial" w:hAnsi="Arial" w:cs="Arial"/>
+          <w:color w:val="000000"/>
+        </w:rPr>
+        <w:t>Es por esto que nos resultó interesante la aplicación de lógica difusa a este problema…..</w:t>
+      </w:r>
+      <w:r>
+        <w:rPr>
+          <w:rFonts w:ascii="Arial" w:hAnsi="Arial" w:cs="Arial"/>
+          <w:color w:val="000000"/>
+          <w:highlight w:val="yellow"/>
+        </w:rPr>
+        <w:t xml:space="preserve">ver </w:t>
+      </w:r>
+      <w:proofErr w:type="spellStart"/>
+      <w:r>
+        <w:rPr>
+          <w:rFonts w:ascii="Arial" w:hAnsi="Arial" w:cs="Arial"/>
+          <w:color w:val="000000"/>
+          <w:highlight w:val="yellow"/>
+        </w:rPr>
+        <w:t>que</w:t>
+      </w:r>
+      <w:proofErr w:type="spellEnd"/>
+      <w:r>
+        <w:rPr>
+          <w:rFonts w:ascii="Arial" w:hAnsi="Arial" w:cs="Arial"/>
+          <w:color w:val="000000"/>
+          <w:highlight w:val="yellow"/>
+        </w:rPr>
+        <w:t xml:space="preserve"> onda</w:t>
+      </w:r>
+    </w:p>
+    <w:p>
+      <w:pPr>
+        <w:pStyle w:val="NormalWeb"/>
+        <w:spacing w:before="96" w:beforeAutospacing="0" w:after="120" w:afterAutospacing="0" w:line="286" w:lineRule="atLeast"/>
+        <w:rPr>
+          <w:rFonts w:ascii="Arial" w:hAnsi="Arial" w:cs="Arial"/>
+          <w:color w:val="000000"/>
+        </w:rPr>
+      </w:pPr>
+      <w:r>
+        <w:rPr>
+          <w:rFonts w:ascii="Arial" w:hAnsi="Arial" w:cs="Arial"/>
+          <w:color w:val="000000"/>
+        </w:rPr>
+        <w:t xml:space="preserve">El sistema de inferencia está compuesto por 4 variables </w:t>
+      </w:r>
+      <w:r>
+        <w:rPr>
+          <w:rFonts w:ascii="Arial" w:hAnsi="Arial" w:cs="Arial"/>
+          <w:color w:val="000000"/>
+        </w:rPr>
+        <w:t xml:space="preserve">lingüísticas. La superficie de captación, el volumen de almacenamiento, las precipitaciones fluviales y por último el consumo. </w:t>
+      </w:r>
+    </w:p>
+    <w:p>
+      <w:pPr>
+        <w:pStyle w:val="NormalWeb"/>
+        <w:spacing w:before="96" w:beforeAutospacing="0" w:after="120" w:afterAutospacing="0" w:line="286" w:lineRule="atLeast"/>
+        <w:rPr>
+          <w:rFonts w:ascii="Arial" w:hAnsi="Arial" w:cs="Arial"/>
+          <w:color w:val="000000"/>
+        </w:rPr>
+      </w:pPr>
+      <w:r>
+        <w:rPr>
+          <w:rFonts w:ascii="Arial" w:hAnsi="Arial" w:cs="Arial"/>
+          <w:color w:val="000000"/>
+        </w:rPr>
+        <w:t xml:space="preserve">El cálculo del consumo, fue realizado para consumos de 2, 4, 6 y 8 personas. Para cada uno de los valores de consumo calculados por el sistema, se utilizan diferentes reglas de inferencia y diferentes conjuntos difusos para contextualizar las variables </w:t>
+      </w:r>
+      <w:r>
+        <w:rPr>
+          <w:rFonts w:ascii="Arial" w:hAnsi="Arial" w:cs="Arial"/>
+          <w:color w:val="000000"/>
+        </w:rPr>
+        <w:t>lingüísticas</w:t>
+      </w:r>
+      <w:r>
+        <w:rPr>
+          <w:rFonts w:ascii="Arial" w:hAnsi="Arial" w:cs="Arial"/>
+          <w:color w:val="000000"/>
+        </w:rPr>
+        <w:t>.</w:t>
+      </w:r>
+    </w:p>
+    <w:p>
+      <w:pPr>
+        <w:pStyle w:val="NormalWeb"/>
+        <w:spacing w:before="96" w:beforeAutospacing="0" w:after="120" w:afterAutospacing="0" w:line="286" w:lineRule="atLeast"/>
+        <w:rPr>
+          <w:rFonts w:ascii="Arial" w:hAnsi="Arial" w:cs="Arial"/>
+          <w:color w:val="000000"/>
+        </w:rPr>
+      </w:pPr>
+      <w:r>
+        <w:rPr>
+          <w:rFonts w:ascii="Arial" w:hAnsi="Arial" w:cs="Arial"/>
+          <w:color w:val="000000"/>
+        </w:rPr>
+        <w:t>Por cada valor de precipitación estimado y usando los valores de superficie de captación y volumen de almacenamiento (ingresados por el usuario manualmente) se “infiere” un valor de consumo para los c</w:t>
+      </w:r>
+      <w:r>
+        <w:rPr>
+          <w:rFonts w:ascii="Arial" w:hAnsi="Arial" w:cs="Arial"/>
+          <w:color w:val="000000"/>
+        </w:rPr>
+        <w:t>u</w:t>
+      </w:r>
+      <w:r>
+        <w:rPr>
+          <w:rFonts w:ascii="Arial" w:hAnsi="Arial" w:cs="Arial"/>
+          <w:color w:val="000000"/>
+        </w:rPr>
+        <w:t>atro casos antes especificados (2, 4, 6 y 8 personas)</w:t>
+      </w:r>
+    </w:p>
+    <w:p>
+      <w:pPr>
+        <w:pStyle w:val="NormalWeb"/>
+        <w:spacing w:before="96" w:beforeAutospacing="0" w:after="120" w:afterAutospacing="0" w:line="286" w:lineRule="atLeast"/>
+        <w:rPr>
+          <w:rFonts w:ascii="Arial" w:hAnsi="Arial" w:cs="Arial"/>
+          <w:color w:val="000000"/>
+        </w:rPr>
+      </w:pPr>
+      <w:r>
+        <w:rPr>
+          <w:rFonts w:ascii="Arial" w:hAnsi="Arial" w:cs="Arial"/>
+          <w:color w:val="000000"/>
+        </w:rPr>
+        <w:t>Cada resultado obtenido se va mostrando en una gráfica y permite ver el sistema trabajando en tiempo real. Por otro lado, se permite la exportación de dichos resultados en formato Excel.</w:t>
+      </w:r>
+    </w:p>
+    <w:p>
+      <w:pPr>
+        <w:pStyle w:val="NormalWeb"/>
+        <w:spacing w:before="96" w:beforeAutospacing="0" w:after="120" w:afterAutospacing="0" w:line="286" w:lineRule="atLeast"/>
+        <w:rPr>
+          <w:rFonts w:ascii="Arial" w:hAnsi="Arial" w:cs="Arial"/>
+          <w:color w:val="000000"/>
+        </w:rPr>
+      </w:pPr>
+    </w:p>
+    <w:p>
+      <w:pPr>
+        <w:rPr>
+          <w:rFonts w:ascii="Arial" w:hAnsi="Arial" w:cs="Arial"/>
+          <w:b/>
+          <w:sz w:val="24"/>
+          <w:szCs w:val="24"/>
+        </w:rPr>
+      </w:pPr>
+      <w:r>
+        <w:rPr>
+          <w:rFonts w:ascii="Arial" w:hAnsi="Arial" w:cs="Arial"/>
+          <w:b/>
+          <w:sz w:val="24"/>
+          <w:szCs w:val="24"/>
+        </w:rPr>
+        <w:t>CONCLUSIÓN</w:t>
+      </w:r>
+    </w:p>
+    <w:p>
+      <w:pPr>
+        <w:pStyle w:val="NormalWeb"/>
+        <w:spacing w:before="96" w:beforeAutospacing="0" w:after="120" w:afterAutospacing="0" w:line="286" w:lineRule="atLeast"/>
+        <w:rPr>
+          <w:rFonts w:ascii="Arial" w:hAnsi="Arial" w:cs="Arial"/>
+          <w:color w:val="000000"/>
+          <w:sz w:val="20"/>
+          <w:szCs w:val="20"/>
+        </w:rPr>
+      </w:pPr>
+      <w:r>
+        <w:rPr>
+          <w:rFonts w:ascii="Arial" w:hAnsi="Arial" w:cs="Arial"/>
+          <w:color w:val="000000"/>
+        </w:rPr>
+        <w:t>La conclusión principal que se desprende de todo este proceso, es la gran ventaja que implica poder variar los datos de entrada de precipitaciones y poder así realizar estimaciones versátiles que permiten obtener y analizar resultados. Sería deseable poder también, dinamizar la configuración de sistema de inferencia de Lógica Difusa</w:t>
+      </w:r>
+      <w:r>
+        <w:rPr>
+          <w:rFonts w:ascii="Arial" w:hAnsi="Arial" w:cs="Arial"/>
+          <w:color w:val="000000"/>
+        </w:rPr>
+        <w:t>, si bien en este desarrollo no está permitido, sería un punto interesante a llevar a cabo en desarrollos posteriores.</w:t>
       </w:r>
       <w:bookmarkStart w:id="0" w:name="_GoBack"/>
       <w:bookmarkEnd w:id="0"/>
+    </w:p>
+    <w:p>
+      <w:pPr>
+        <w:rPr>
+          <w:rFonts w:ascii="Arial" w:hAnsi="Arial" w:cs="Arial"/>
+          <w:b/>
+          <w:sz w:val="24"/>
+          <w:szCs w:val="24"/>
+          <w:lang w:val="es-ES"/>
+        </w:rPr>
+      </w:pPr>
+    </w:p>
+    <w:p>
+      <w:pPr>
+        <w:rPr>
+          <w:rFonts w:ascii="Arial" w:hAnsi="Arial" w:cs="Arial"/>
+          <w:sz w:val="24"/>
+          <w:szCs w:val="24"/>
+        </w:rPr>
+      </w:pPr>
+    </w:p>
+    <w:p>
+      <w:pPr>
+        <w:rPr>
+          <w:rFonts w:ascii="Arial" w:hAnsi="Arial" w:cs="Arial"/>
+          <w:sz w:val="24"/>
+          <w:szCs w:val="24"/>
+        </w:rPr>
+      </w:pPr>
     </w:p>
     <w:sectPr>
       <w:pgSz w:w="12240" w:h="15840"/>
@@ -1627,6 +2436,23 @@
       <w:contextualSpacing/>
     </w:pPr>
   </w:style>
+  <w:style w:type="paragraph" w:styleId="NormalWeb">
+    <w:name w:val="Normal (Web)"/>
+    <w:basedOn w:val="Normal"/>
+    <w:uiPriority w:val="99"/>
+    <w:semiHidden/>
+    <w:unhideWhenUsed/>
+    <w:rsid w:val="00B650B6"/>
+    <w:pPr>
+      <w:spacing w:before="100" w:beforeAutospacing="1" w:after="100" w:afterAutospacing="1" w:line="240" w:lineRule="auto"/>
+    </w:pPr>
+    <w:rPr>
+      <w:rFonts w:ascii="Times New Roman" w:eastAsia="Times New Roman" w:hAnsi="Times New Roman" w:cs="Times New Roman"/>
+      <w:sz w:val="24"/>
+      <w:szCs w:val="24"/>
+      <w:lang w:val="es-ES" w:eastAsia="es-ES"/>
+    </w:rPr>
+  </w:style>
 </w:styles>
 </file>
 
@@ -1915,6 +2741,23 @@
       <w:ind w:left="720"/>
       <w:contextualSpacing/>
     </w:pPr>
+  </w:style>
+  <w:style w:type="paragraph" w:styleId="NormalWeb">
+    <w:name w:val="Normal (Web)"/>
+    <w:basedOn w:val="Normal"/>
+    <w:uiPriority w:val="99"/>
+    <w:semiHidden/>
+    <w:unhideWhenUsed/>
+    <w:rsid w:val="00B650B6"/>
+    <w:pPr>
+      <w:spacing w:before="100" w:beforeAutospacing="1" w:after="100" w:afterAutospacing="1" w:line="240" w:lineRule="auto"/>
+    </w:pPr>
+    <w:rPr>
+      <w:rFonts w:ascii="Times New Roman" w:eastAsia="Times New Roman" w:hAnsi="Times New Roman" w:cs="Times New Roman"/>
+      <w:sz w:val="24"/>
+      <w:szCs w:val="24"/>
+      <w:lang w:val="es-ES" w:eastAsia="es-ES"/>
+    </w:rPr>
   </w:style>
 </w:styles>
 </file>

</xml_diff>

<commit_message>
Se agregaron nuevas secciones al documento.
</commit_message>
<xml_diff>
--- a/FuzzyRain/FuzzyRain/Docs/Informe.docx
+++ b/FuzzyRain/FuzzyRain/Docs/Informe.docx
@@ -1578,8 +1578,6 @@
           <w:szCs w:val="24"/>
         </w:rPr>
       </w:pPr>
-      <w:bookmarkStart w:id="0" w:name="_GoBack"/>
-      <w:bookmarkEnd w:id="0"/>
       <w:r>
         <w:rPr>
           <w:rFonts w:ascii="Arial" w:hAnsi="Arial" w:cs="Arial"/>
@@ -2062,8 +2060,8 @@
           <w:szCs w:val="26"/>
         </w:rPr>
       </w:pPr>
-      <w:bookmarkStart w:id="1" w:name="Definiciones_de_utilidad"/>
-      <w:bookmarkEnd w:id="1"/>
+      <w:bookmarkStart w:id="0" w:name="Definiciones_de_utilidad"/>
+      <w:bookmarkEnd w:id="0"/>
       <w:r>
         <w:rPr>
           <w:rFonts w:ascii="Arial" w:hAnsi="Arial" w:cs="Arial"/>
@@ -2586,6 +2584,329 @@
           <w:rFonts w:ascii="Arial" w:hAnsi="Arial" w:cs="Arial"/>
           <w:sz w:val="24"/>
           <w:szCs w:val="24"/>
+        </w:rPr>
+      </w:pPr>
+    </w:p>
+    <w:p>
+      <w:pPr>
+        <w:rPr>
+          <w:rFonts w:ascii="Arial" w:hAnsi="Arial" w:cs="Arial"/>
+          <w:sz w:val="24"/>
+          <w:szCs w:val="24"/>
+        </w:rPr>
+      </w:pPr>
+    </w:p>
+    <w:p>
+      <w:pPr>
+        <w:rPr>
+          <w:rFonts w:ascii="Arial" w:hAnsi="Arial" w:cs="Arial"/>
+          <w:sz w:val="24"/>
+          <w:szCs w:val="24"/>
+        </w:rPr>
+      </w:pPr>
+      <w:r>
+        <w:rPr>
+          <w:rFonts w:ascii="Arial" w:hAnsi="Arial" w:cs="Arial"/>
+          <w:b/>
+          <w:sz w:val="24"/>
+          <w:szCs w:val="24"/>
+        </w:rPr>
+        <w:lastRenderedPageBreak/>
+        <w:t>PALABRAS CLAVE</w:t>
+      </w:r>
+    </w:p>
+    <w:p>
+      <w:pPr>
+        <w:pStyle w:val="NormalWeb"/>
+        <w:spacing w:before="96" w:beforeAutospacing="0" w:after="120" w:afterAutospacing="0" w:line="286" w:lineRule="atLeast"/>
+        <w:rPr>
+          <w:rFonts w:ascii="Arial" w:hAnsi="Arial" w:cs="Arial"/>
+          <w:color w:val="000000"/>
+        </w:rPr>
+      </w:pPr>
+      <w:r>
+        <w:rPr>
+          <w:rFonts w:ascii="Arial" w:hAnsi="Arial" w:cs="Arial"/>
+          <w:color w:val="000000"/>
+        </w:rPr>
+        <w:t xml:space="preserve">Lógica - Difusa - Simulación - Montecarlo - Precipitaciones - Lluvia - </w:t>
+      </w:r>
+      <w:proofErr w:type="spellStart"/>
+      <w:r>
+        <w:rPr>
+          <w:rFonts w:ascii="Arial" w:hAnsi="Arial" w:cs="Arial"/>
+          <w:color w:val="000000"/>
+        </w:rPr>
+        <w:t>Métodología</w:t>
+      </w:r>
+      <w:proofErr w:type="spellEnd"/>
+      <w:r>
+        <w:rPr>
+          <w:rFonts w:ascii="Arial" w:hAnsi="Arial" w:cs="Arial"/>
+          <w:color w:val="000000"/>
+        </w:rPr>
+        <w:t xml:space="preserve"> - Consumo - Agua - Superficie</w:t>
+      </w:r>
+    </w:p>
+    <w:p>
+      <w:pPr>
+        <w:rPr>
+          <w:rFonts w:ascii="Arial" w:hAnsi="Arial" w:cs="Arial"/>
+          <w:sz w:val="24"/>
+          <w:szCs w:val="24"/>
+        </w:rPr>
+      </w:pPr>
+    </w:p>
+    <w:p>
+      <w:pPr>
+        <w:rPr>
+          <w:rFonts w:ascii="Arial" w:hAnsi="Arial" w:cs="Arial"/>
+          <w:b/>
+          <w:sz w:val="24"/>
+          <w:szCs w:val="24"/>
+          <w:lang w:val="en-US"/>
+        </w:rPr>
+      </w:pPr>
+      <w:r>
+        <w:rPr>
+          <w:rFonts w:ascii="Arial" w:hAnsi="Arial" w:cs="Arial"/>
+          <w:b/>
+          <w:sz w:val="24"/>
+          <w:szCs w:val="24"/>
+          <w:lang w:val="en-US"/>
+        </w:rPr>
+        <w:t xml:space="preserve">ABSTRACT </w:t>
+      </w:r>
+    </w:p>
+    <w:p>
+      <w:pPr>
+        <w:pStyle w:val="NormalWeb"/>
+        <w:spacing w:before="96" w:beforeAutospacing="0" w:after="120" w:afterAutospacing="0" w:line="286" w:lineRule="atLeast"/>
+        <w:rPr>
+          <w:rFonts w:ascii="Arial" w:hAnsi="Arial" w:cs="Arial"/>
+          <w:color w:val="000000"/>
+        </w:rPr>
+      </w:pPr>
+      <w:proofErr w:type="spellStart"/>
+      <w:r>
+        <w:rPr>
+          <w:rFonts w:ascii="Arial" w:hAnsi="Arial" w:cs="Arial"/>
+          <w:color w:val="000000"/>
+        </w:rPr>
+        <w:t>The</w:t>
+      </w:r>
+      <w:proofErr w:type="spellEnd"/>
+      <w:r>
+        <w:rPr>
+          <w:rFonts w:ascii="Arial" w:hAnsi="Arial" w:cs="Arial"/>
+          <w:color w:val="000000"/>
+        </w:rPr>
+        <w:t xml:space="preserve"> </w:t>
+      </w:r>
+      <w:proofErr w:type="spellStart"/>
+      <w:r>
+        <w:rPr>
+          <w:rFonts w:ascii="Arial" w:hAnsi="Arial" w:cs="Arial"/>
+          <w:color w:val="000000"/>
+        </w:rPr>
+        <w:t>main</w:t>
+      </w:r>
+      <w:proofErr w:type="spellEnd"/>
+      <w:r>
+        <w:rPr>
+          <w:rFonts w:ascii="Arial" w:hAnsi="Arial" w:cs="Arial"/>
+          <w:color w:val="000000"/>
+        </w:rPr>
+        <w:t xml:space="preserve"> </w:t>
+      </w:r>
+      <w:proofErr w:type="spellStart"/>
+      <w:r>
+        <w:rPr>
+          <w:rFonts w:ascii="Arial" w:hAnsi="Arial" w:cs="Arial"/>
+          <w:color w:val="000000"/>
+        </w:rPr>
+        <w:t>objective</w:t>
+      </w:r>
+      <w:proofErr w:type="spellEnd"/>
+      <w:r>
+        <w:rPr>
+          <w:rFonts w:ascii="Arial" w:hAnsi="Arial" w:cs="Arial"/>
+          <w:color w:val="000000"/>
+        </w:rPr>
+        <w:t xml:space="preserve"> of this work is develop a software that allows simulate and estimate rainfall and consumption of water using Monte Carlo simulation (rain) and Fuzzy Logic (consumption estimation).</w:t>
+      </w:r>
+    </w:p>
+    <w:p>
+      <w:pPr>
+        <w:pStyle w:val="NormalWeb"/>
+        <w:spacing w:before="96" w:beforeAutospacing="0" w:after="120" w:afterAutospacing="0" w:line="286" w:lineRule="atLeast"/>
+        <w:rPr>
+          <w:rFonts w:ascii="Arial" w:hAnsi="Arial" w:cs="Arial"/>
+          <w:color w:val="000000"/>
+        </w:rPr>
+      </w:pPr>
+      <w:r>
+        <w:rPr>
+          <w:rFonts w:ascii="Arial" w:hAnsi="Arial" w:cs="Arial"/>
+          <w:color w:val="000000"/>
+        </w:rPr>
+        <w:t xml:space="preserve">For the </w:t>
+      </w:r>
+      <w:proofErr w:type="spellStart"/>
+      <w:r>
+        <w:rPr>
+          <w:rFonts w:ascii="Arial" w:hAnsi="Arial" w:cs="Arial"/>
+          <w:color w:val="000000"/>
+        </w:rPr>
+        <w:t>automatization</w:t>
+      </w:r>
+      <w:proofErr w:type="spellEnd"/>
+      <w:r>
+        <w:rPr>
+          <w:rFonts w:ascii="Arial" w:hAnsi="Arial" w:cs="Arial"/>
+          <w:color w:val="000000"/>
+        </w:rPr>
+        <w:t xml:space="preserve">, we have used existent data of rainfall for a given </w:t>
+      </w:r>
+      <w:proofErr w:type="gramStart"/>
+      <w:r>
+        <w:rPr>
+          <w:rFonts w:ascii="Arial" w:hAnsi="Arial" w:cs="Arial"/>
+          <w:color w:val="000000"/>
+        </w:rPr>
+        <w:t>zone, that</w:t>
+      </w:r>
+      <w:proofErr w:type="gramEnd"/>
+      <w:r>
+        <w:rPr>
+          <w:rFonts w:ascii="Arial" w:hAnsi="Arial" w:cs="Arial"/>
+          <w:color w:val="000000"/>
+        </w:rPr>
+        <w:t xml:space="preserve"> serves like input for the simulation engine. The data simulated is </w:t>
+      </w:r>
+      <w:proofErr w:type="spellStart"/>
+      <w:r>
+        <w:rPr>
+          <w:rFonts w:ascii="Arial" w:hAnsi="Arial" w:cs="Arial"/>
+          <w:color w:val="000000"/>
+        </w:rPr>
+        <w:t>analized</w:t>
+      </w:r>
+      <w:proofErr w:type="spellEnd"/>
+      <w:r>
+        <w:rPr>
+          <w:rFonts w:ascii="Arial" w:hAnsi="Arial" w:cs="Arial"/>
+          <w:color w:val="000000"/>
+        </w:rPr>
+        <w:t xml:space="preserve"> by </w:t>
+      </w:r>
+      <w:proofErr w:type="spellStart"/>
+      <w:proofErr w:type="gramStart"/>
+      <w:r>
+        <w:rPr>
+          <w:rFonts w:ascii="Arial" w:hAnsi="Arial" w:cs="Arial"/>
+          <w:color w:val="000000"/>
+        </w:rPr>
+        <w:t>a</w:t>
+      </w:r>
+      <w:proofErr w:type="spellEnd"/>
+      <w:proofErr w:type="gramEnd"/>
+      <w:r>
+        <w:rPr>
+          <w:rFonts w:ascii="Arial" w:hAnsi="Arial" w:cs="Arial"/>
+          <w:color w:val="000000"/>
+        </w:rPr>
+        <w:t xml:space="preserve"> Engine based on Fuzzy Logic for obtain the values for </w:t>
+      </w:r>
+      <w:proofErr w:type="spellStart"/>
+      <w:r>
+        <w:rPr>
+          <w:rFonts w:ascii="Arial" w:hAnsi="Arial" w:cs="Arial"/>
+          <w:color w:val="000000"/>
+        </w:rPr>
+        <w:t>consumtion</w:t>
+      </w:r>
+      <w:proofErr w:type="spellEnd"/>
+      <w:r>
+        <w:rPr>
+          <w:rFonts w:ascii="Arial" w:hAnsi="Arial" w:cs="Arial"/>
+          <w:color w:val="000000"/>
+        </w:rPr>
+        <w:t>.</w:t>
+      </w:r>
+    </w:p>
+    <w:p>
+      <w:pPr>
+        <w:pStyle w:val="NormalWeb"/>
+        <w:spacing w:before="96" w:beforeAutospacing="0" w:after="120" w:afterAutospacing="0" w:line="286" w:lineRule="atLeast"/>
+        <w:rPr>
+          <w:rFonts w:ascii="Arial" w:hAnsi="Arial" w:cs="Arial"/>
+          <w:color w:val="000000"/>
+        </w:rPr>
+      </w:pPr>
+      <w:r>
+        <w:rPr>
+          <w:rFonts w:ascii="Arial" w:hAnsi="Arial" w:cs="Arial"/>
+          <w:color w:val="000000"/>
+        </w:rPr>
+        <w:t>Emphasis was placed on the possibility of entering rainfall records dynamically and in order to estimate and analyze rainfall from different periods and geographical areas.</w:t>
+      </w:r>
+    </w:p>
+    <w:p>
+      <w:pPr>
+        <w:rPr>
+          <w:rFonts w:ascii="Arial" w:hAnsi="Arial" w:cs="Arial"/>
+          <w:b/>
+          <w:sz w:val="24"/>
+          <w:szCs w:val="24"/>
+        </w:rPr>
+      </w:pPr>
+      <w:bookmarkStart w:id="1" w:name="_GoBack"/>
+      <w:bookmarkEnd w:id="1"/>
+    </w:p>
+    <w:p>
+      <w:pPr>
+        <w:rPr>
+          <w:rFonts w:ascii="Arial" w:hAnsi="Arial" w:cs="Arial"/>
+          <w:b/>
+          <w:sz w:val="24"/>
+          <w:szCs w:val="24"/>
+        </w:rPr>
+      </w:pPr>
+      <w:r>
+        <w:rPr>
+          <w:rFonts w:ascii="Arial" w:hAnsi="Arial" w:cs="Arial"/>
+          <w:b/>
+          <w:sz w:val="24"/>
+          <w:szCs w:val="24"/>
+        </w:rPr>
+        <w:t xml:space="preserve">KEYWORDS </w:t>
+      </w:r>
+    </w:p>
+    <w:p>
+      <w:pPr>
+        <w:pStyle w:val="NormalWeb"/>
+        <w:spacing w:before="96" w:beforeAutospacing="0" w:after="120" w:afterAutospacing="0" w:line="286" w:lineRule="atLeast"/>
+        <w:rPr>
+          <w:rFonts w:ascii="Arial" w:hAnsi="Arial" w:cs="Arial"/>
+          <w:color w:val="000000"/>
+        </w:rPr>
+      </w:pPr>
+      <w:r>
+        <w:rPr>
+          <w:rFonts w:ascii="Arial" w:hAnsi="Arial" w:cs="Arial"/>
+          <w:color w:val="000000"/>
+        </w:rPr>
+        <w:t>Logic - Fuzzy - Simulation - Monte Carlo - Rainfall - Rain - Methodology - Consumption - Water - Surface</w:t>
+      </w:r>
+    </w:p>
+    <w:p>
+      <w:pPr>
+        <w:rPr>
+          <w:rFonts w:ascii="Arial" w:hAnsi="Arial" w:cs="Arial"/>
+          <w:sz w:val="24"/>
+          <w:szCs w:val="24"/>
+          <w:lang w:val="en-US"/>
         </w:rPr>
       </w:pPr>
     </w:p>

</xml_diff>

<commit_message>
Ultima modificacion al documento.
</commit_message>
<xml_diff>
--- a/FuzzyRain/FuzzyRain/Docs/Informe.docx
+++ b/FuzzyRain/FuzzyRain/Docs/Informe.docx
@@ -179,7 +179,7 @@
         </w:numPr>
       </w:pPr>
       <w:bookmarkStart w:id="0" w:name="_Toc373513774"/>
-      <w:bookmarkStart w:id="1" w:name="_Toc373514451"/>
+      <w:bookmarkStart w:id="1" w:name="_Toc375120900"/>
       <w:r>
         <w:t>RESUMEN</w:t>
       </w:r>
@@ -308,7 +308,7 @@
         </w:numPr>
       </w:pPr>
       <w:bookmarkStart w:id="2" w:name="_Toc373513775"/>
-      <w:bookmarkStart w:id="3" w:name="_Toc373514452"/>
+      <w:bookmarkStart w:id="3" w:name="_Toc375120901"/>
       <w:r>
         <w:t>PALABRAS</w:t>
       </w:r>
@@ -364,7 +364,7 @@
         </w:rPr>
       </w:pPr>
       <w:bookmarkStart w:id="4" w:name="_Toc373513776"/>
-      <w:bookmarkStart w:id="5" w:name="_Toc373514453"/>
+      <w:bookmarkStart w:id="5" w:name="_Toc375120902"/>
       <w:r>
         <w:rPr>
           <w:lang w:val="en-US"/>
@@ -384,11 +384,13 @@
       <w:pPr>
         <w:rPr>
           <w:rFonts w:ascii="Arial" w:hAnsi="Arial" w:cs="Arial"/>
+          <w:lang w:val="en-US"/>
         </w:rPr>
       </w:pPr>
       <w:r>
         <w:rPr>
           <w:rFonts w:ascii="Arial" w:hAnsi="Arial" w:cs="Arial"/>
+          <w:lang w:val="en-US"/>
         </w:rPr>
         <w:t>The main objective of this work is develop a software that allows simulate and estimate rainfall and consumption of water using Monte Carlo simulation (rain) and Fuzzy Logic (consumption estimation).</w:t>
       </w:r>
@@ -397,11 +399,13 @@
       <w:pPr>
         <w:rPr>
           <w:rFonts w:ascii="Arial" w:hAnsi="Arial" w:cs="Arial"/>
+          <w:lang w:val="en-US"/>
         </w:rPr>
       </w:pPr>
       <w:r>
         <w:rPr>
           <w:rFonts w:ascii="Arial" w:hAnsi="Arial" w:cs="Arial"/>
+          <w:lang w:val="en-US"/>
         </w:rPr>
         <w:t xml:space="preserve">For the </w:t>
       </w:r>
@@ -409,6 +413,7 @@
       <w:r>
         <w:rPr>
           <w:rFonts w:ascii="Arial" w:hAnsi="Arial" w:cs="Arial"/>
+          <w:lang w:val="en-US"/>
         </w:rPr>
         <w:t>automatization</w:t>
       </w:r>
@@ -416,30 +421,35 @@
       <w:r>
         <w:rPr>
           <w:rFonts w:ascii="Arial" w:hAnsi="Arial" w:cs="Arial"/>
+          <w:lang w:val="en-US"/>
         </w:rPr>
         <w:t xml:space="preserve">, we have used existent data of rainfall for a given zone </w:t>
       </w:r>
       <w:r>
         <w:rPr>
           <w:rFonts w:ascii="Arial" w:hAnsi="Arial" w:cs="Arial"/>
+          <w:lang w:val="en-US"/>
         </w:rPr>
         <w:t>that</w:t>
       </w:r>
       <w:r>
         <w:rPr>
           <w:rFonts w:ascii="Arial" w:hAnsi="Arial" w:cs="Arial"/>
+          <w:lang w:val="en-US"/>
         </w:rPr>
         <w:t xml:space="preserve"> serve</w:t>
       </w:r>
       <w:r>
         <w:rPr>
           <w:rFonts w:ascii="Arial" w:hAnsi="Arial" w:cs="Arial"/>
+          <w:lang w:val="en-US"/>
         </w:rPr>
         <w:t>s</w:t>
       </w:r>
       <w:r>
         <w:rPr>
           <w:rFonts w:ascii="Arial" w:hAnsi="Arial" w:cs="Arial"/>
+          <w:lang w:val="en-US"/>
         </w:rPr>
         <w:t xml:space="preserve"> like input for the simulation engine. The data simulated is </w:t>
       </w:r>
@@ -447,6 +457,7 @@
       <w:r>
         <w:rPr>
           <w:rFonts w:ascii="Arial" w:hAnsi="Arial" w:cs="Arial"/>
+          <w:lang w:val="en-US"/>
         </w:rPr>
         <w:t>analized</w:t>
       </w:r>
@@ -454,30 +465,35 @@
       <w:r>
         <w:rPr>
           <w:rFonts w:ascii="Arial" w:hAnsi="Arial" w:cs="Arial"/>
+          <w:lang w:val="en-US"/>
         </w:rPr>
         <w:t xml:space="preserve"> by a</w:t>
       </w:r>
       <w:r>
         <w:rPr>
           <w:rFonts w:ascii="Arial" w:hAnsi="Arial" w:cs="Arial"/>
+          <w:lang w:val="en-US"/>
         </w:rPr>
         <w:t>n</w:t>
       </w:r>
       <w:r>
         <w:rPr>
           <w:rFonts w:ascii="Arial" w:hAnsi="Arial" w:cs="Arial"/>
+          <w:lang w:val="en-US"/>
         </w:rPr>
         <w:t xml:space="preserve"> Engine based on Fuzzy Logic for obtain the values for consum</w:t>
       </w:r>
       <w:r>
         <w:rPr>
           <w:rFonts w:ascii="Arial" w:hAnsi="Arial" w:cs="Arial"/>
+          <w:lang w:val="en-US"/>
         </w:rPr>
         <w:t>p</w:t>
       </w:r>
       <w:r>
         <w:rPr>
           <w:rFonts w:ascii="Arial" w:hAnsi="Arial" w:cs="Arial"/>
+          <w:lang w:val="en-US"/>
         </w:rPr>
         <w:t>tion.</w:t>
       </w:r>
@@ -493,6 +509,7 @@
       <w:r>
         <w:rPr>
           <w:rFonts w:ascii="Arial" w:hAnsi="Arial" w:cs="Arial"/>
+          <w:lang w:val="en-US"/>
         </w:rPr>
         <w:t>Emphasis was placed on the possibility of entering rainfall records dynamically and in order to estimate and analyze rainfall from different periods and geographical areas</w:t>
       </w:r>
@@ -526,7 +543,7 @@
         </w:rPr>
       </w:pPr>
       <w:bookmarkStart w:id="6" w:name="_Toc373513777"/>
-      <w:bookmarkStart w:id="7" w:name="_Toc373514454"/>
+      <w:bookmarkStart w:id="7" w:name="_Toc375120903"/>
       <w:r>
         <w:rPr>
           <w:lang w:val="en-US"/>
@@ -575,7 +592,7 @@
         </w:numPr>
       </w:pPr>
       <w:bookmarkStart w:id="8" w:name="_Toc373513778"/>
-      <w:bookmarkStart w:id="9" w:name="_Toc373514455"/>
+      <w:bookmarkStart w:id="9" w:name="_Toc375120904"/>
       <w:r>
         <w:t>INTRODUCCIO</w:t>
       </w:r>
@@ -1141,7 +1158,7 @@
         </w:numPr>
       </w:pPr>
       <w:bookmarkStart w:id="10" w:name="_Toc373513779"/>
-      <w:bookmarkStart w:id="11" w:name="_Toc373514456"/>
+      <w:bookmarkStart w:id="11" w:name="_Toc375120905"/>
       <w:r>
         <w:t>DESARROLLO</w:t>
       </w:r>
@@ -1401,7 +1418,7 @@
         </w:rPr>
       </w:pPr>
       <w:bookmarkStart w:id="12" w:name="_Toc373513780"/>
-      <w:bookmarkStart w:id="13" w:name="_Toc373514457"/>
+      <w:bookmarkStart w:id="13" w:name="_Toc375120906"/>
       <w:r>
         <w:rPr>
           <w:i w:val="0"/>
@@ -1910,7 +1927,7 @@
         </w:rPr>
       </w:pPr>
       <w:bookmarkStart w:id="14" w:name="_Toc373513781"/>
-      <w:bookmarkStart w:id="15" w:name="_Toc373514458"/>
+      <w:bookmarkStart w:id="15" w:name="_Toc375120907"/>
       <w:r>
         <w:rPr>
           <w:i w:val="0"/>
@@ -2247,7 +2264,7 @@
         </w:rPr>
       </w:pPr>
       <w:bookmarkStart w:id="16" w:name="_Toc373513782"/>
-      <w:bookmarkStart w:id="17" w:name="_Toc373514459"/>
+      <w:bookmarkStart w:id="17" w:name="_Toc375120908"/>
       <w:r>
         <w:rPr>
           <w:rFonts w:ascii="Arial" w:hAnsi="Arial"/>
@@ -2451,7 +2468,7 @@
       </w:pPr>
       <w:bookmarkStart w:id="18" w:name="Definiciones_de_utilidad"/>
       <w:bookmarkStart w:id="19" w:name="_Toc373513783"/>
-      <w:bookmarkStart w:id="20" w:name="_Toc373514460"/>
+      <w:bookmarkStart w:id="20" w:name="_Toc375120909"/>
       <w:bookmarkEnd w:id="18"/>
       <w:r>
         <w:rPr>
@@ -2818,7 +2835,32 @@
         <w:rPr>
           <w:rFonts w:ascii="Arial" w:hAnsi="Arial" w:cs="Arial"/>
         </w:rPr>
-        <w:t>Cada resultado obtenido se va mostrando en una gráfica y permite ver el sistema trabajando en tiempo real. Por otro lado, se permite la exportación de dichos resultados en formato Excel.</w:t>
+        <w:t>Cada resultado obtenido se va mostrando en una gráfica y permite ver el sistema trabajando en tiempo real</w:t>
+      </w:r>
+      <w:r>
+        <w:rPr>
+          <w:rFonts w:ascii="Arial" w:hAnsi="Arial" w:cs="Arial"/>
+        </w:rPr>
+        <w:t xml:space="preserve"> (</w:t>
+      </w:r>
+      <w:r>
+        <w:rPr>
+          <w:rFonts w:ascii="Arial" w:hAnsi="Arial" w:cs="Arial"/>
+          <w:i/>
+        </w:rPr>
+        <w:t>Fig2</w:t>
+      </w:r>
+      <w:r>
+        <w:rPr>
+          <w:rFonts w:ascii="Arial" w:hAnsi="Arial" w:cs="Arial"/>
+        </w:rPr>
+        <w:t>)</w:t>
+      </w:r>
+      <w:r>
+        <w:rPr>
+          <w:rFonts w:ascii="Arial" w:hAnsi="Arial" w:cs="Arial"/>
+        </w:rPr>
+        <w:t>. Por otro lado, se permite la exportación de dichos resultados en formato Excel.</w:t>
       </w:r>
     </w:p>
     <w:p>
@@ -2830,303 +2872,136 @@
           <w:color w:val="000000"/>
         </w:rPr>
       </w:pPr>
-      <w:bookmarkStart w:id="21" w:name="_GoBack"/>
-      <w:bookmarkEnd w:id="21"/>
     </w:p>
     <w:p>
       <w:pPr>
-        <w:pStyle w:val="Heading1"/>
-        <w:numPr>
-          <w:ilvl w:val="0"/>
-          <w:numId w:val="11"/>
-        </w:numPr>
-      </w:pPr>
-      <w:bookmarkStart w:id="22" w:name="_Toc373513784"/>
-      <w:bookmarkStart w:id="23" w:name="_Toc373514461"/>
-      <w:r>
-        <w:t>CONCLUSIÓN</w:t>
-      </w:r>
-      <w:bookmarkEnd w:id="22"/>
-      <w:bookmarkEnd w:id="23"/>
-    </w:p>
-    <w:p>
-      <w:pPr>
+        <w:pStyle w:val="NormalWeb"/>
+        <w:spacing w:before="96" w:beforeAutospacing="0" w:after="120" w:afterAutospacing="0" w:line="286" w:lineRule="atLeast"/>
         <w:rPr>
           <w:rFonts w:ascii="Arial" w:hAnsi="Arial" w:cs="Arial"/>
+          <w:color w:val="000000"/>
         </w:rPr>
       </w:pPr>
       <w:r>
         <w:rPr>
           <w:rFonts w:ascii="Arial" w:hAnsi="Arial" w:cs="Arial"/>
-        </w:rPr>
-        <w:t xml:space="preserve">La principal </w:t>
-      </w:r>
-      <w:r>
-        <w:rPr>
-          <w:rFonts w:ascii="Arial" w:hAnsi="Arial" w:cs="Arial"/>
-        </w:rPr>
-        <w:t xml:space="preserve">conclusión </w:t>
-      </w:r>
-      <w:r>
-        <w:rPr>
-          <w:rFonts w:ascii="Arial" w:hAnsi="Arial" w:cs="Arial"/>
-        </w:rPr>
-        <w:t xml:space="preserve">que se </w:t>
-      </w:r>
-      <w:r>
-        <w:rPr>
-          <w:rFonts w:ascii="Arial" w:hAnsi="Arial" w:cs="Arial"/>
-        </w:rPr>
-        <w:t>obtiene d</w:t>
-      </w:r>
-      <w:r>
-        <w:rPr>
-          <w:rFonts w:ascii="Arial" w:hAnsi="Arial" w:cs="Arial"/>
-        </w:rPr>
-        <w:t>e</w:t>
-      </w:r>
-      <w:r>
-        <w:rPr>
-          <w:rFonts w:ascii="Arial" w:hAnsi="Arial" w:cs="Arial"/>
-        </w:rPr>
-        <w:t xml:space="preserve">l </w:t>
-      </w:r>
-      <w:r>
-        <w:rPr>
-          <w:rFonts w:ascii="Arial" w:hAnsi="Arial" w:cs="Arial"/>
-        </w:rPr>
-        <w:t>proceso</w:t>
-      </w:r>
-      <w:r>
-        <w:rPr>
-          <w:rFonts w:ascii="Arial" w:hAnsi="Arial" w:cs="Arial"/>
-        </w:rPr>
-        <w:t xml:space="preserve"> llevado a cabo</w:t>
-      </w:r>
-      <w:r>
-        <w:rPr>
-          <w:rFonts w:ascii="Arial" w:hAnsi="Arial" w:cs="Arial"/>
-        </w:rPr>
-        <w:t xml:space="preserve"> es la gran ventaja que implica poder variar los datos de entrada de precipitaciones y poder así realizar estimaciones versátiles que permiten obtener y analizar resultados. Sería deseable poder </w:t>
-      </w:r>
-      <w:r>
-        <w:rPr>
-          <w:rFonts w:ascii="Arial" w:hAnsi="Arial" w:cs="Arial"/>
-        </w:rPr>
-        <w:t>además</w:t>
-      </w:r>
-      <w:r>
-        <w:rPr>
-          <w:rFonts w:ascii="Arial" w:hAnsi="Arial" w:cs="Arial"/>
-        </w:rPr>
-        <w:t>, dinamizar la configuración de sistema de inferencia de Lógica Difusa</w:t>
-      </w:r>
-      <w:r>
-        <w:rPr>
-          <w:rFonts w:ascii="Arial" w:hAnsi="Arial" w:cs="Arial"/>
-        </w:rPr>
-        <w:t xml:space="preserve"> ya que </w:t>
-      </w:r>
-      <w:r>
-        <w:rPr>
-          <w:rFonts w:ascii="Arial" w:hAnsi="Arial" w:cs="Arial"/>
-        </w:rPr>
-        <w:t>si bien</w:t>
-      </w:r>
-      <w:r>
-        <w:rPr>
-          <w:rFonts w:ascii="Arial" w:hAnsi="Arial" w:cs="Arial"/>
-        </w:rPr>
-        <w:t>,</w:t>
-      </w:r>
-      <w:r>
-        <w:rPr>
-          <w:rFonts w:ascii="Arial" w:hAnsi="Arial" w:cs="Arial"/>
-        </w:rPr>
-        <w:t xml:space="preserve"> </w:t>
-      </w:r>
-      <w:r>
-        <w:rPr>
-          <w:rFonts w:ascii="Arial" w:hAnsi="Arial" w:cs="Arial"/>
-        </w:rPr>
-        <w:t>el</w:t>
-      </w:r>
-      <w:r>
-        <w:rPr>
-          <w:rFonts w:ascii="Arial" w:hAnsi="Arial" w:cs="Arial"/>
-        </w:rPr>
-        <w:t xml:space="preserve"> desarrollo </w:t>
-      </w:r>
-      <w:r>
-        <w:rPr>
-          <w:rFonts w:ascii="Arial" w:hAnsi="Arial" w:cs="Arial"/>
-        </w:rPr>
-        <w:t>actual no lo permite, deja el camino abierto para</w:t>
-      </w:r>
-      <w:r>
-        <w:rPr>
-          <w:rFonts w:ascii="Arial" w:hAnsi="Arial" w:cs="Arial"/>
-        </w:rPr>
-        <w:t xml:space="preserve"> </w:t>
-      </w:r>
-      <w:r>
-        <w:rPr>
-          <w:rFonts w:ascii="Arial" w:hAnsi="Arial" w:cs="Arial"/>
-        </w:rPr>
-        <w:t xml:space="preserve">realízalo </w:t>
-      </w:r>
-      <w:r>
-        <w:rPr>
-          <w:rFonts w:ascii="Arial" w:hAnsi="Arial" w:cs="Arial"/>
-        </w:rPr>
-        <w:t xml:space="preserve">en </w:t>
-      </w:r>
-      <w:r>
-        <w:rPr>
-          <w:rFonts w:ascii="Arial" w:hAnsi="Arial" w:cs="Arial"/>
-        </w:rPr>
-        <w:t xml:space="preserve">un </w:t>
-      </w:r>
-      <w:r>
-        <w:rPr>
-          <w:rFonts w:ascii="Arial" w:hAnsi="Arial" w:cs="Arial"/>
-        </w:rPr>
-        <w:t>desarrollo</w:t>
-      </w:r>
-      <w:r>
-        <w:rPr>
-          <w:rFonts w:ascii="Arial" w:hAnsi="Arial" w:cs="Arial"/>
-        </w:rPr>
-        <w:t xml:space="preserve"> futuro.</w:t>
+          <w:noProof/>
+          <w:color w:val="000000"/>
+          <w:lang w:val="en-US" w:eastAsia="en-US"/>
+        </w:rPr>
+        <w:drawing>
+          <wp:inline distT="0" distB="0" distL="0" distR="0">
+            <wp:extent cx="5612130" cy="2966720"/>
+            <wp:effectExtent l="19050" t="19050" r="26670" b="24130"/>
+            <wp:docPr id="1" name="Picture 1"/>
+            <wp:cNvGraphicFramePr>
+              <a:graphicFrameLocks xmlns:a="http://schemas.openxmlformats.org/drawingml/2006/main" noChangeAspect="1"/>
+            </wp:cNvGraphicFramePr>
+            <a:graphic xmlns:a="http://schemas.openxmlformats.org/drawingml/2006/main">
+              <a:graphicData uri="http://schemas.openxmlformats.org/drawingml/2006/picture">
+                <pic:pic xmlns:pic="http://schemas.openxmlformats.org/drawingml/2006/picture">
+                  <pic:nvPicPr>
+                    <pic:cNvPr id="0" name="simulacion.png"/>
+                    <pic:cNvPicPr/>
+                  </pic:nvPicPr>
+                  <pic:blipFill>
+                    <a:blip r:embed="rId15">
+                      <a:extLst>
+                        <a:ext uri="{28A0092B-C50C-407E-A947-70E740481C1C}">
+                          <a14:useLocalDpi xmlns:a14="http://schemas.microsoft.com/office/drawing/2010/main" val="0"/>
+                        </a:ext>
+                      </a:extLst>
+                    </a:blip>
+                    <a:stretch>
+                      <a:fillRect/>
+                    </a:stretch>
+                  </pic:blipFill>
+                  <pic:spPr>
+                    <a:xfrm>
+                      <a:off x="0" y="0"/>
+                      <a:ext cx="5612130" cy="2966720"/>
+                    </a:xfrm>
+                    <a:prstGeom prst="rect">
+                      <a:avLst/>
+                    </a:prstGeom>
+                    <a:ln w="3175">
+                      <a:solidFill>
+                        <a:schemeClr val="tx1"/>
+                      </a:solidFill>
+                    </a:ln>
+                  </pic:spPr>
+                </pic:pic>
+              </a:graphicData>
+            </a:graphic>
+          </wp:inline>
+        </w:drawing>
       </w:r>
     </w:p>
     <w:p>
       <w:pPr>
         <w:pStyle w:val="NormalWeb"/>
         <w:spacing w:before="96" w:beforeAutospacing="0" w:after="120" w:afterAutospacing="0" w:line="286" w:lineRule="atLeast"/>
+        <w:jc w:val="center"/>
         <w:rPr>
           <w:rFonts w:ascii="Arial" w:hAnsi="Arial" w:cs="Arial"/>
+          <w:i/>
+          <w:color w:val="000000"/>
+        </w:rPr>
+      </w:pPr>
+      <w:r>
+        <w:rPr>
+          <w:rFonts w:ascii="Arial" w:hAnsi="Arial" w:cs="Arial"/>
+          <w:i/>
+          <w:color w:val="000000"/>
+        </w:rPr>
+        <w:t>Fig2</w:t>
+      </w:r>
+    </w:p>
+    <w:p>
+      <w:pPr>
+        <w:pStyle w:val="NormalWeb"/>
+        <w:spacing w:before="96" w:beforeAutospacing="0" w:after="120" w:afterAutospacing="0" w:line="286" w:lineRule="atLeast"/>
+        <w:jc w:val="center"/>
+        <w:rPr>
+          <w:rFonts w:ascii="Arial" w:hAnsi="Arial" w:cs="Arial"/>
+          <w:i/>
           <w:color w:val="000000"/>
         </w:rPr>
       </w:pPr>
     </w:p>
     <w:p>
       <w:pPr>
+        <w:pStyle w:val="NormalWeb"/>
+        <w:spacing w:before="96" w:beforeAutospacing="0" w:after="120" w:afterAutospacing="0" w:line="286" w:lineRule="atLeast"/>
+        <w:jc w:val="center"/>
         <w:rPr>
           <w:rFonts w:ascii="Arial" w:hAnsi="Arial" w:cs="Arial"/>
-          <w:b/>
+          <w:i/>
+          <w:color w:val="000000"/>
         </w:rPr>
       </w:pPr>
     </w:p>
     <w:p>
       <w:pPr>
+        <w:pStyle w:val="NormalWeb"/>
+        <w:spacing w:before="96" w:beforeAutospacing="0" w:after="120" w:afterAutospacing="0" w:line="286" w:lineRule="atLeast"/>
+        <w:jc w:val="center"/>
         <w:rPr>
           <w:rFonts w:ascii="Arial" w:hAnsi="Arial" w:cs="Arial"/>
-          <w:b/>
+          <w:i/>
+          <w:color w:val="000000"/>
         </w:rPr>
       </w:pPr>
     </w:p>
     <w:p>
       <w:pPr>
+        <w:pStyle w:val="NormalWeb"/>
+        <w:spacing w:before="96" w:beforeAutospacing="0" w:after="120" w:afterAutospacing="0" w:line="286" w:lineRule="atLeast"/>
+        <w:jc w:val="center"/>
         <w:rPr>
           <w:rFonts w:ascii="Arial" w:hAnsi="Arial" w:cs="Arial"/>
-          <w:b/>
-        </w:rPr>
-      </w:pPr>
-    </w:p>
-    <w:p>
-      <w:pPr>
-        <w:rPr>
-          <w:rFonts w:ascii="Arial" w:hAnsi="Arial" w:cs="Arial"/>
-          <w:b/>
-        </w:rPr>
-      </w:pPr>
-    </w:p>
-    <w:p>
-      <w:pPr>
-        <w:rPr>
-          <w:rFonts w:ascii="Arial" w:hAnsi="Arial" w:cs="Arial"/>
-          <w:b/>
-        </w:rPr>
-      </w:pPr>
-    </w:p>
-    <w:p>
-      <w:pPr>
-        <w:rPr>
-          <w:rFonts w:ascii="Arial" w:hAnsi="Arial" w:cs="Arial"/>
-          <w:b/>
-        </w:rPr>
-      </w:pPr>
-    </w:p>
-    <w:p>
-      <w:pPr>
-        <w:rPr>
-          <w:rFonts w:ascii="Arial" w:hAnsi="Arial" w:cs="Arial"/>
-          <w:b/>
-        </w:rPr>
-      </w:pPr>
-    </w:p>
-    <w:p>
-      <w:pPr>
-        <w:rPr>
-          <w:rFonts w:ascii="Arial" w:hAnsi="Arial" w:cs="Arial"/>
-          <w:b/>
-        </w:rPr>
-      </w:pPr>
-    </w:p>
-    <w:p>
-      <w:pPr>
-        <w:rPr>
-          <w:rFonts w:ascii="Arial" w:hAnsi="Arial" w:cs="Arial"/>
-          <w:b/>
-        </w:rPr>
-      </w:pPr>
-    </w:p>
-    <w:p>
-      <w:pPr>
-        <w:rPr>
-          <w:rFonts w:ascii="Arial" w:hAnsi="Arial" w:cs="Arial"/>
-          <w:b/>
-        </w:rPr>
-      </w:pPr>
-    </w:p>
-    <w:p>
-      <w:pPr>
-        <w:rPr>
-          <w:rFonts w:ascii="Arial" w:hAnsi="Arial" w:cs="Arial"/>
-          <w:b/>
-        </w:rPr>
-      </w:pPr>
-    </w:p>
-    <w:p>
-      <w:pPr>
-        <w:rPr>
-          <w:rFonts w:ascii="Arial" w:hAnsi="Arial" w:cs="Arial"/>
-          <w:b/>
-        </w:rPr>
-      </w:pPr>
-    </w:p>
-    <w:p>
-      <w:pPr>
-        <w:rPr>
-          <w:rFonts w:ascii="Arial" w:hAnsi="Arial" w:cs="Arial"/>
-          <w:b/>
-        </w:rPr>
-      </w:pPr>
-    </w:p>
-    <w:p>
-      <w:pPr>
-        <w:rPr>
-          <w:rFonts w:ascii="Arial" w:hAnsi="Arial" w:cs="Arial"/>
-          <w:b/>
-        </w:rPr>
-      </w:pPr>
-    </w:p>
-    <w:p>
-      <w:pPr>
-        <w:rPr>
-          <w:rFonts w:ascii="Arial" w:hAnsi="Arial" w:cs="Arial"/>
-          <w:b/>
+          <w:i/>
+          <w:color w:val="000000"/>
         </w:rPr>
       </w:pPr>
     </w:p>
@@ -3138,7 +3013,281 @@
           <w:numId w:val="11"/>
         </w:numPr>
       </w:pPr>
-      <w:bookmarkStart w:id="24" w:name="_Toc373514462"/>
+      <w:bookmarkStart w:id="21" w:name="_Toc373513784"/>
+      <w:bookmarkStart w:id="22" w:name="_Toc375120910"/>
+      <w:r>
+        <w:lastRenderedPageBreak/>
+        <w:t>CONCLUSIÓN</w:t>
+      </w:r>
+      <w:bookmarkEnd w:id="21"/>
+      <w:bookmarkEnd w:id="22"/>
+    </w:p>
+    <w:p>
+      <w:pPr>
+        <w:rPr>
+          <w:rFonts w:ascii="Arial" w:hAnsi="Arial" w:cs="Arial"/>
+        </w:rPr>
+      </w:pPr>
+      <w:r>
+        <w:rPr>
+          <w:rFonts w:ascii="Arial" w:hAnsi="Arial" w:cs="Arial"/>
+        </w:rPr>
+        <w:t>La aplicación de Simulación Monte Carlo nos sirvió para explicar la realidad a estudiar sustituyendo un universo real por un universo teórico. Utilizando números aleatorios y la posibilidad de emular la ocurrencia de eventos en un determinado orden, en nuestro caso precipitaciones, mediante este método, logramos hacer una estimación de disponibilidad o consumo de agua que asumimos se acerca a la realidad. Sumado a esto, con la aplicación de Lógica Difusa, el sistema nos permite ir “ajustando” el consumo o disponibilidad a medida que avanzamos en el tiempo.</w:t>
+      </w:r>
+    </w:p>
+    <w:p>
+      <w:pPr>
+        <w:rPr>
+          <w:rFonts w:ascii="Arial" w:hAnsi="Arial" w:cs="Arial"/>
+        </w:rPr>
+      </w:pPr>
+      <w:r>
+        <w:rPr>
+          <w:rFonts w:ascii="Arial" w:hAnsi="Arial" w:cs="Arial"/>
+        </w:rPr>
+        <w:t xml:space="preserve">Otro de los aspectos importantes que se desprenden del proceso llevado a cabo es la gran ventaja que implica poder variar los datos de entrada de precipitaciones y poder así realizar estimaciones versátiles que permiten obtener y analizar resultados. </w:t>
+      </w:r>
+    </w:p>
+    <w:p>
+      <w:pPr>
+        <w:rPr>
+          <w:rFonts w:ascii="Arial" w:hAnsi="Arial" w:cs="Arial"/>
+        </w:rPr>
+      </w:pPr>
+      <w:r>
+        <w:rPr>
+          <w:rFonts w:ascii="Arial" w:hAnsi="Arial" w:cs="Arial"/>
+        </w:rPr>
+        <w:t>Sería deseable poder, además, dinamizar la configuración de sistema de inferencia de Lógica Difusa ya que si bien, el desarrollo actual no lo permite, deja el camino abierto para hacerlo en un desarrollo futuro.</w:t>
+      </w:r>
+    </w:p>
+    <w:p>
+      <w:pPr>
+        <w:pStyle w:val="NormalWeb"/>
+        <w:spacing w:before="96" w:beforeAutospacing="0" w:after="120" w:afterAutospacing="0" w:line="286" w:lineRule="atLeast"/>
+        <w:rPr>
+          <w:rFonts w:ascii="Arial" w:hAnsi="Arial" w:cs="Arial"/>
+          <w:color w:val="000000"/>
+        </w:rPr>
+      </w:pPr>
+    </w:p>
+    <w:p>
+      <w:pPr>
+        <w:rPr>
+          <w:rFonts w:ascii="Arial" w:hAnsi="Arial" w:cs="Arial"/>
+          <w:b/>
+        </w:rPr>
+      </w:pPr>
+    </w:p>
+    <w:p>
+      <w:pPr>
+        <w:rPr>
+          <w:rFonts w:ascii="Arial" w:hAnsi="Arial" w:cs="Arial"/>
+          <w:b/>
+        </w:rPr>
+      </w:pPr>
+    </w:p>
+    <w:p>
+      <w:pPr>
+        <w:rPr>
+          <w:rFonts w:ascii="Arial" w:hAnsi="Arial" w:cs="Arial"/>
+          <w:b/>
+        </w:rPr>
+      </w:pPr>
+    </w:p>
+    <w:p>
+      <w:pPr>
+        <w:rPr>
+          <w:rFonts w:ascii="Arial" w:hAnsi="Arial" w:cs="Arial"/>
+          <w:b/>
+        </w:rPr>
+      </w:pPr>
+    </w:p>
+    <w:p>
+      <w:pPr>
+        <w:rPr>
+          <w:rFonts w:ascii="Arial" w:hAnsi="Arial" w:cs="Arial"/>
+          <w:b/>
+        </w:rPr>
+      </w:pPr>
+    </w:p>
+    <w:p>
+      <w:pPr>
+        <w:rPr>
+          <w:rFonts w:ascii="Arial" w:hAnsi="Arial" w:cs="Arial"/>
+          <w:b/>
+        </w:rPr>
+      </w:pPr>
+    </w:p>
+    <w:p>
+      <w:pPr>
+        <w:rPr>
+          <w:rFonts w:ascii="Arial" w:hAnsi="Arial" w:cs="Arial"/>
+          <w:b/>
+        </w:rPr>
+      </w:pPr>
+    </w:p>
+    <w:p>
+      <w:pPr>
+        <w:rPr>
+          <w:rFonts w:ascii="Arial" w:hAnsi="Arial" w:cs="Arial"/>
+          <w:b/>
+        </w:rPr>
+      </w:pPr>
+    </w:p>
+    <w:p>
+      <w:pPr>
+        <w:rPr>
+          <w:rFonts w:ascii="Arial" w:hAnsi="Arial" w:cs="Arial"/>
+          <w:b/>
+        </w:rPr>
+      </w:pPr>
+    </w:p>
+    <w:p>
+      <w:pPr>
+        <w:rPr>
+          <w:rFonts w:ascii="Arial" w:hAnsi="Arial" w:cs="Arial"/>
+          <w:b/>
+        </w:rPr>
+      </w:pPr>
+    </w:p>
+    <w:p>
+      <w:pPr>
+        <w:rPr>
+          <w:rFonts w:ascii="Arial" w:hAnsi="Arial" w:cs="Arial"/>
+          <w:b/>
+        </w:rPr>
+      </w:pPr>
+    </w:p>
+    <w:p>
+      <w:pPr>
+        <w:rPr>
+          <w:rFonts w:ascii="Arial" w:hAnsi="Arial" w:cs="Arial"/>
+          <w:b/>
+        </w:rPr>
+      </w:pPr>
+    </w:p>
+    <w:p>
+      <w:pPr>
+        <w:rPr>
+          <w:rFonts w:ascii="Arial" w:hAnsi="Arial" w:cs="Arial"/>
+          <w:b/>
+        </w:rPr>
+      </w:pPr>
+    </w:p>
+    <w:p>
+      <w:pPr>
+        <w:rPr>
+          <w:rFonts w:ascii="Arial" w:hAnsi="Arial" w:cs="Arial"/>
+          <w:b/>
+        </w:rPr>
+      </w:pPr>
+    </w:p>
+    <w:p>
+      <w:pPr>
+        <w:rPr>
+          <w:rFonts w:ascii="Arial" w:hAnsi="Arial" w:cs="Arial"/>
+          <w:b/>
+        </w:rPr>
+      </w:pPr>
+    </w:p>
+    <w:p>
+      <w:pPr>
+        <w:rPr>
+          <w:rFonts w:ascii="Arial" w:hAnsi="Arial" w:cs="Arial"/>
+          <w:b/>
+        </w:rPr>
+      </w:pPr>
+    </w:p>
+    <w:p>
+      <w:pPr>
+        <w:rPr>
+          <w:rFonts w:ascii="Arial" w:hAnsi="Arial" w:cs="Arial"/>
+          <w:b/>
+        </w:rPr>
+      </w:pPr>
+    </w:p>
+    <w:p>
+      <w:pPr>
+        <w:rPr>
+          <w:rFonts w:ascii="Arial" w:hAnsi="Arial" w:cs="Arial"/>
+          <w:b/>
+        </w:rPr>
+      </w:pPr>
+    </w:p>
+    <w:p>
+      <w:pPr>
+        <w:rPr>
+          <w:rFonts w:ascii="Arial" w:hAnsi="Arial" w:cs="Arial"/>
+          <w:b/>
+        </w:rPr>
+      </w:pPr>
+    </w:p>
+    <w:p>
+      <w:pPr>
+        <w:rPr>
+          <w:rFonts w:ascii="Arial" w:hAnsi="Arial" w:cs="Arial"/>
+          <w:b/>
+        </w:rPr>
+      </w:pPr>
+    </w:p>
+    <w:p>
+      <w:pPr>
+        <w:rPr>
+          <w:rFonts w:ascii="Arial" w:hAnsi="Arial" w:cs="Arial"/>
+          <w:b/>
+        </w:rPr>
+      </w:pPr>
+    </w:p>
+    <w:p>
+      <w:pPr>
+        <w:rPr>
+          <w:rFonts w:ascii="Arial" w:hAnsi="Arial" w:cs="Arial"/>
+          <w:b/>
+        </w:rPr>
+      </w:pPr>
+    </w:p>
+    <w:p>
+      <w:pPr>
+        <w:rPr>
+          <w:rFonts w:ascii="Arial" w:hAnsi="Arial" w:cs="Arial"/>
+          <w:b/>
+        </w:rPr>
+      </w:pPr>
+    </w:p>
+    <w:p>
+      <w:pPr>
+        <w:rPr>
+          <w:rFonts w:ascii="Arial" w:hAnsi="Arial" w:cs="Arial"/>
+          <w:b/>
+        </w:rPr>
+      </w:pPr>
+    </w:p>
+    <w:p>
+      <w:pPr>
+        <w:rPr>
+          <w:rFonts w:ascii="Arial" w:hAnsi="Arial" w:cs="Arial"/>
+          <w:b/>
+        </w:rPr>
+      </w:pPr>
+    </w:p>
+    <w:p>
+      <w:pPr>
+        <w:rPr>
+          <w:rFonts w:ascii="Arial" w:hAnsi="Arial" w:cs="Arial"/>
+          <w:b/>
+        </w:rPr>
+      </w:pPr>
+    </w:p>
+    <w:p>
+      <w:pPr>
+        <w:pStyle w:val="Heading1"/>
+        <w:numPr>
+          <w:ilvl w:val="0"/>
+          <w:numId w:val="11"/>
+        </w:numPr>
+      </w:pPr>
+      <w:bookmarkStart w:id="23" w:name="_Toc375120911"/>
       <w:r>
         <w:lastRenderedPageBreak/>
         <w:t>AP</w:t>
@@ -3149,7 +3298,7 @@
       <w:r>
         <w:t>NDICE A</w:t>
       </w:r>
-      <w:bookmarkEnd w:id="24"/>
+      <w:bookmarkEnd w:id="23"/>
     </w:p>
     <w:p>
       <w:pPr>
@@ -3160,8 +3309,8 @@
           <w:u w:val="single"/>
         </w:rPr>
       </w:pPr>
-      <w:bookmarkStart w:id="25" w:name="_Toc373513785"/>
-      <w:bookmarkStart w:id="26" w:name="_Toc373514463"/>
+      <w:bookmarkStart w:id="24" w:name="_Toc373513785"/>
+      <w:bookmarkStart w:id="25" w:name="_Toc375120912"/>
       <w:r>
         <w:rPr>
           <w:rFonts w:eastAsiaTheme="minorHAnsi"/>
@@ -3169,8 +3318,8 @@
         </w:rPr>
         <w:t>Sistema de control para 2 personas.</w:t>
       </w:r>
+      <w:bookmarkEnd w:id="24"/>
       <w:bookmarkEnd w:id="25"/>
-      <w:bookmarkEnd w:id="26"/>
     </w:p>
     <w:p>
       <w:pPr>
@@ -4561,10 +4710,10 @@
             <v:path o:extrusionok="f" gradientshapeok="t" o:connecttype="rect"/>
             <o:lock v:ext="edit" aspectratio="t"/>
           </v:shapetype>
-          <v:shape id="_x0000_i1029" type="#_x0000_t75" style="width:468pt;height:162.75pt" o:ole="">
-            <v:imagedata r:id="rId15" o:title=""/>
+          <v:shape id="_x0000_i1025" type="#_x0000_t75" style="width:468pt;height:162.75pt" o:ole="">
+            <v:imagedata r:id="rId16" o:title=""/>
           </v:shape>
-          <o:OLEObject Type="Embed" ProgID="Visio.Drawing.15" ShapeID="_x0000_i1029" DrawAspect="Content" ObjectID="_1447256880" r:id="rId16"/>
+          <o:OLEObject Type="Embed" ProgID="Visio.Drawing.15" ShapeID="_x0000_i1025" DrawAspect="Content" ObjectID="_1448862793" r:id="rId17"/>
         </w:object>
       </w:r>
     </w:p>
@@ -5413,10 +5562,10 @@
           <w:szCs w:val="20"/>
         </w:rPr>
         <w:object w:dxaOrig="9675" w:dyaOrig="3375">
-          <v:shape id="_x0000_i1030" type="#_x0000_t75" style="width:468pt;height:162.75pt" o:ole="">
-            <v:imagedata r:id="rId17" o:title=""/>
+          <v:shape id="_x0000_i1026" type="#_x0000_t75" style="width:468pt;height:162.75pt" o:ole="">
+            <v:imagedata r:id="rId18" o:title=""/>
           </v:shape>
-          <o:OLEObject Type="Embed" ProgID="Visio.Drawing.15" ShapeID="_x0000_i1030" DrawAspect="Content" ObjectID="_1447256881" r:id="rId18"/>
+          <o:OLEObject Type="Embed" ProgID="Visio.Drawing.15" ShapeID="_x0000_i1026" DrawAspect="Content" ObjectID="_1448862794" r:id="rId19"/>
         </w:object>
       </w:r>
     </w:p>
@@ -6566,10 +6715,10 @@
           <w:szCs w:val="20"/>
         </w:rPr>
         <w:object w:dxaOrig="9810" w:dyaOrig="3375">
-          <v:shape id="_x0000_i1031" type="#_x0000_t75" style="width:468pt;height:161.25pt" o:ole="">
-            <v:imagedata r:id="rId19" o:title=""/>
+          <v:shape id="_x0000_i1027" type="#_x0000_t75" style="width:468pt;height:161.25pt" o:ole="">
+            <v:imagedata r:id="rId20" o:title=""/>
           </v:shape>
-          <o:OLEObject Type="Embed" ProgID="Visio.Drawing.15" ShapeID="_x0000_i1031" DrawAspect="Content" ObjectID="_1447256882" r:id="rId20"/>
+          <o:OLEObject Type="Embed" ProgID="Visio.Drawing.15" ShapeID="_x0000_i1027" DrawAspect="Content" ObjectID="_1448862795" r:id="rId21"/>
         </w:object>
       </w:r>
     </w:p>
@@ -7402,10 +7551,10 @@
           <w:szCs w:val="20"/>
         </w:rPr>
         <w:object w:dxaOrig="9810" w:dyaOrig="3330">
-          <v:shape id="_x0000_i1032" type="#_x0000_t75" style="width:468pt;height:159pt" o:ole="">
-            <v:imagedata r:id="rId21" o:title=""/>
+          <v:shape id="_x0000_i1028" type="#_x0000_t75" style="width:468pt;height:159pt" o:ole="">
+            <v:imagedata r:id="rId22" o:title=""/>
           </v:shape>
-          <o:OLEObject Type="Embed" ProgID="Visio.Drawing.15" ShapeID="_x0000_i1032" DrawAspect="Content" ObjectID="_1447256883" r:id="rId22"/>
+          <o:OLEObject Type="Embed" ProgID="Visio.Drawing.15" ShapeID="_x0000_i1028" DrawAspect="Content" ObjectID="_1448862796" r:id="rId23"/>
         </w:object>
       </w:r>
     </w:p>
@@ -13881,8 +14030,8 @@
           <w:u w:val="single"/>
         </w:rPr>
       </w:pPr>
-      <w:bookmarkStart w:id="27" w:name="_Toc373513786"/>
-      <w:bookmarkStart w:id="28" w:name="_Toc373514464"/>
+      <w:bookmarkStart w:id="26" w:name="_Toc373513786"/>
+      <w:bookmarkStart w:id="27" w:name="_Toc375120913"/>
       <w:r>
         <w:rPr>
           <w:rFonts w:eastAsiaTheme="minorHAnsi"/>
@@ -13890,8 +14039,8 @@
         </w:rPr>
         <w:t>Sistema de control para 4 personas.</w:t>
       </w:r>
+      <w:bookmarkEnd w:id="26"/>
       <w:bookmarkEnd w:id="27"/>
-      <w:bookmarkEnd w:id="28"/>
     </w:p>
     <w:p>
       <w:pPr>
@@ -15262,10 +15411,10 @@
           <w:szCs w:val="20"/>
         </w:rPr>
         <w:object w:dxaOrig="9675" w:dyaOrig="3375">
-          <v:shape id="_x0000_i1033" type="#_x0000_t75" style="width:468pt;height:162.75pt" o:ole="">
-            <v:imagedata r:id="rId23" o:title=""/>
+          <v:shape id="_x0000_i1029" type="#_x0000_t75" style="width:468pt;height:162.75pt" o:ole="">
+            <v:imagedata r:id="rId24" o:title=""/>
           </v:shape>
-          <o:OLEObject Type="Embed" ProgID="Visio.Drawing.15" ShapeID="_x0000_i1033" DrawAspect="Content" ObjectID="_1447256884" r:id="rId24"/>
+          <o:OLEObject Type="Embed" ProgID="Visio.Drawing.15" ShapeID="_x0000_i1029" DrawAspect="Content" ObjectID="_1448862797" r:id="rId25"/>
         </w:object>
       </w:r>
     </w:p>
@@ -16099,10 +16248,10 @@
           <w:szCs w:val="20"/>
         </w:rPr>
         <w:object w:dxaOrig="9765" w:dyaOrig="3375">
-          <v:shape id="_x0000_i1034" type="#_x0000_t75" style="width:468pt;height:162pt" o:ole="">
-            <v:imagedata r:id="rId25" o:title=""/>
+          <v:shape id="_x0000_i1030" type="#_x0000_t75" style="width:468pt;height:162pt" o:ole="">
+            <v:imagedata r:id="rId26" o:title=""/>
           </v:shape>
-          <o:OLEObject Type="Embed" ProgID="Visio.Drawing.15" ShapeID="_x0000_i1034" DrawAspect="Content" ObjectID="_1447256885" r:id="rId26"/>
+          <o:OLEObject Type="Embed" ProgID="Visio.Drawing.15" ShapeID="_x0000_i1030" DrawAspect="Content" ObjectID="_1448862798" r:id="rId27"/>
         </w:object>
       </w:r>
     </w:p>
@@ -17251,10 +17400,10 @@
           <w:szCs w:val="20"/>
         </w:rPr>
         <w:object w:dxaOrig="9810" w:dyaOrig="3375">
-          <v:shape id="_x0000_i1035" type="#_x0000_t75" style="width:468pt;height:161.25pt" o:ole="">
-            <v:imagedata r:id="rId19" o:title=""/>
+          <v:shape id="_x0000_i1031" type="#_x0000_t75" style="width:468pt;height:161.25pt" o:ole="">
+            <v:imagedata r:id="rId20" o:title=""/>
           </v:shape>
-          <o:OLEObject Type="Embed" ProgID="Visio.Drawing.15" ShapeID="_x0000_i1035" DrawAspect="Content" ObjectID="_1447256886" r:id="rId27"/>
+          <o:OLEObject Type="Embed" ProgID="Visio.Drawing.15" ShapeID="_x0000_i1031" DrawAspect="Content" ObjectID="_1448862799" r:id="rId28"/>
         </w:object>
       </w:r>
     </w:p>
@@ -18088,10 +18237,10 @@
           <w:szCs w:val="20"/>
         </w:rPr>
         <w:object w:dxaOrig="9811" w:dyaOrig="3331">
-          <v:shape id="_x0000_i1036" type="#_x0000_t75" style="width:467.25pt;height:159pt" o:ole="">
-            <v:imagedata r:id="rId28" o:title=""/>
+          <v:shape id="_x0000_i1032" type="#_x0000_t75" style="width:467.25pt;height:159pt" o:ole="">
+            <v:imagedata r:id="rId29" o:title=""/>
           </v:shape>
-          <o:OLEObject Type="Embed" ProgID="Visio.Drawing.15" ShapeID="_x0000_i1036" DrawAspect="Content" ObjectID="_1447256887" r:id="rId29"/>
+          <o:OLEObject Type="Embed" ProgID="Visio.Drawing.15" ShapeID="_x0000_i1032" DrawAspect="Content" ObjectID="_1448862800" r:id="rId30"/>
         </w:object>
       </w:r>
     </w:p>
@@ -24560,8 +24709,8 @@
           <w:u w:val="single"/>
         </w:rPr>
       </w:pPr>
-      <w:bookmarkStart w:id="29" w:name="_Toc373513787"/>
-      <w:bookmarkStart w:id="30" w:name="_Toc373514465"/>
+      <w:bookmarkStart w:id="28" w:name="_Toc373513787"/>
+      <w:bookmarkStart w:id="29" w:name="_Toc375120914"/>
       <w:r>
         <w:rPr>
           <w:rFonts w:eastAsiaTheme="minorHAnsi"/>
@@ -24569,8 +24718,8 @@
         </w:rPr>
         <w:t>Sistema de control para 6 personas.</w:t>
       </w:r>
+      <w:bookmarkEnd w:id="28"/>
       <w:bookmarkEnd w:id="29"/>
-      <w:bookmarkEnd w:id="30"/>
     </w:p>
     <w:p>
       <w:pPr>
@@ -25940,10 +26089,10 @@
           <w:szCs w:val="20"/>
         </w:rPr>
         <w:object w:dxaOrig="9675" w:dyaOrig="3375">
-          <v:shape id="_x0000_i1037" type="#_x0000_t75" style="width:468pt;height:162.75pt" o:ole="">
-            <v:imagedata r:id="rId30" o:title=""/>
+          <v:shape id="_x0000_i1033" type="#_x0000_t75" style="width:468pt;height:162.75pt" o:ole="">
+            <v:imagedata r:id="rId31" o:title=""/>
           </v:shape>
-          <o:OLEObject Type="Embed" ProgID="Visio.Drawing.15" ShapeID="_x0000_i1037" DrawAspect="Content" ObjectID="_1447256888" r:id="rId31"/>
+          <o:OLEObject Type="Embed" ProgID="Visio.Drawing.15" ShapeID="_x0000_i1033" DrawAspect="Content" ObjectID="_1448862801" r:id="rId32"/>
         </w:object>
       </w:r>
     </w:p>
@@ -26796,10 +26945,10 @@
           <w:szCs w:val="20"/>
         </w:rPr>
         <w:object w:dxaOrig="9765" w:dyaOrig="3375">
-          <v:shape id="_x0000_i1038" type="#_x0000_t75" style="width:468pt;height:162pt" o:ole="">
-            <v:imagedata r:id="rId32" o:title=""/>
+          <v:shape id="_x0000_i1034" type="#_x0000_t75" style="width:468pt;height:162pt" o:ole="">
+            <v:imagedata r:id="rId33" o:title=""/>
           </v:shape>
-          <o:OLEObject Type="Embed" ProgID="Visio.Drawing.15" ShapeID="_x0000_i1038" DrawAspect="Content" ObjectID="_1447256889" r:id="rId33"/>
+          <o:OLEObject Type="Embed" ProgID="Visio.Drawing.15" ShapeID="_x0000_i1034" DrawAspect="Content" ObjectID="_1448862802" r:id="rId34"/>
         </w:object>
       </w:r>
     </w:p>
@@ -27948,10 +28097,10 @@
           <w:szCs w:val="20"/>
         </w:rPr>
         <w:object w:dxaOrig="9810" w:dyaOrig="3375">
-          <v:shape id="_x0000_i1039" type="#_x0000_t75" style="width:468pt;height:161.25pt" o:ole="">
-            <v:imagedata r:id="rId19" o:title=""/>
+          <v:shape id="_x0000_i1035" type="#_x0000_t75" style="width:468pt;height:161.25pt" o:ole="">
+            <v:imagedata r:id="rId20" o:title=""/>
           </v:shape>
-          <o:OLEObject Type="Embed" ProgID="Visio.Drawing.15" ShapeID="_x0000_i1039" DrawAspect="Content" ObjectID="_1447256890" r:id="rId34"/>
+          <o:OLEObject Type="Embed" ProgID="Visio.Drawing.15" ShapeID="_x0000_i1035" DrawAspect="Content" ObjectID="_1448862803" r:id="rId35"/>
         </w:object>
       </w:r>
     </w:p>
@@ -28785,10 +28934,10 @@
           <w:szCs w:val="20"/>
         </w:rPr>
         <w:object w:dxaOrig="9811" w:dyaOrig="3331">
-          <v:shape id="_x0000_i1040" type="#_x0000_t75" style="width:467.25pt;height:159pt" o:ole="">
-            <v:imagedata r:id="rId35" o:title=""/>
+          <v:shape id="_x0000_i1036" type="#_x0000_t75" style="width:467.25pt;height:159pt" o:ole="">
+            <v:imagedata r:id="rId36" o:title=""/>
           </v:shape>
-          <o:OLEObject Type="Embed" ProgID="Visio.Drawing.15" ShapeID="_x0000_i1040" DrawAspect="Content" ObjectID="_1447256891" r:id="rId36"/>
+          <o:OLEObject Type="Embed" ProgID="Visio.Drawing.15" ShapeID="_x0000_i1036" DrawAspect="Content" ObjectID="_1448862804" r:id="rId37"/>
         </w:object>
       </w:r>
     </w:p>
@@ -35258,8 +35407,8 @@
           <w:u w:val="single"/>
         </w:rPr>
       </w:pPr>
-      <w:bookmarkStart w:id="31" w:name="_Toc373513788"/>
-      <w:bookmarkStart w:id="32" w:name="_Toc373514466"/>
+      <w:bookmarkStart w:id="30" w:name="_Toc373513788"/>
+      <w:bookmarkStart w:id="31" w:name="_Toc375120915"/>
       <w:r>
         <w:rPr>
           <w:rFonts w:eastAsiaTheme="minorHAnsi"/>
@@ -35267,8 +35416,8 @@
         </w:rPr>
         <w:t>Sistema de control para 8 personas.</w:t>
       </w:r>
+      <w:bookmarkEnd w:id="30"/>
       <w:bookmarkEnd w:id="31"/>
-      <w:bookmarkEnd w:id="32"/>
     </w:p>
     <w:p>
       <w:pPr>
@@ -36412,15 +36561,7 @@
                   <w:sz w:val="20"/>
                   <w:szCs w:val="20"/>
                 </w:rPr>
-                <m:t>muy</m:t>
-              </m:r>
-              <m:r>
-                <w:rPr>
-                  <w:rFonts w:ascii="Cambria Math" w:hAnsi="Cambria Math"/>
-                  <w:sz w:val="20"/>
-                  <w:szCs w:val="20"/>
-                </w:rPr>
-                <m:t>grande</m:t>
+                <m:t>muygrande</m:t>
               </m:r>
             </m:sub>
           </m:sSub>
@@ -36646,10 +36787,10 @@
           <w:szCs w:val="20"/>
         </w:rPr>
         <w:object w:dxaOrig="9675" w:dyaOrig="3375">
-          <v:shape id="_x0000_i1025" type="#_x0000_t75" style="width:468pt;height:162.75pt" o:ole="">
-            <v:imagedata r:id="rId37" o:title=""/>
+          <v:shape id="_x0000_i1037" type="#_x0000_t75" style="width:468pt;height:162.75pt" o:ole="">
+            <v:imagedata r:id="rId38" o:title=""/>
           </v:shape>
-          <o:OLEObject Type="Embed" ProgID="Visio.Drawing.15" ShapeID="_x0000_i1025" DrawAspect="Content" ObjectID="_1447256892" r:id="rId38"/>
+          <o:OLEObject Type="Embed" ProgID="Visio.Drawing.15" ShapeID="_x0000_i1037" DrawAspect="Content" ObjectID="_1448862805" r:id="rId39"/>
         </w:object>
       </w:r>
     </w:p>
@@ -36979,15 +37120,7 @@
                   <w:sz w:val="20"/>
                   <w:szCs w:val="20"/>
                 </w:rPr>
-                <m:t>int</m:t>
-              </m:r>
-              <m:r>
-                <w:rPr>
-                  <w:rFonts w:ascii="Cambria Math" w:hAnsi="Cambria Math"/>
-                  <w:sz w:val="20"/>
-                  <w:szCs w:val="20"/>
-                </w:rPr>
-                <m:t>ermedio</m:t>
+                <m:t>intermedio</m:t>
               </m:r>
             </m:sub>
           </m:sSub>
@@ -37510,10 +37643,10 @@
           <w:szCs w:val="20"/>
         </w:rPr>
         <w:object w:dxaOrig="9765" w:dyaOrig="3375">
-          <v:shape id="_x0000_i1026" type="#_x0000_t75" style="width:468pt;height:162pt" o:ole="">
-            <v:imagedata r:id="rId39" o:title=""/>
+          <v:shape id="_x0000_i1038" type="#_x0000_t75" style="width:468pt;height:162pt" o:ole="">
+            <v:imagedata r:id="rId40" o:title=""/>
           </v:shape>
-          <o:OLEObject Type="Embed" ProgID="Visio.Drawing.15" ShapeID="_x0000_i1026" DrawAspect="Content" ObjectID="_1447256893" r:id="rId40"/>
+          <o:OLEObject Type="Embed" ProgID="Visio.Drawing.15" ShapeID="_x0000_i1038" DrawAspect="Content" ObjectID="_1448862806" r:id="rId41"/>
         </w:object>
       </w:r>
     </w:p>
@@ -38662,10 +38795,10 @@
           <w:szCs w:val="20"/>
         </w:rPr>
         <w:object w:dxaOrig="9810" w:dyaOrig="3375">
-          <v:shape id="_x0000_i1027" type="#_x0000_t75" style="width:468pt;height:161.25pt" o:ole="">
-            <v:imagedata r:id="rId19" o:title=""/>
+          <v:shape id="_x0000_i1039" type="#_x0000_t75" style="width:468pt;height:161.25pt" o:ole="">
+            <v:imagedata r:id="rId20" o:title=""/>
           </v:shape>
-          <o:OLEObject Type="Embed" ProgID="Visio.Drawing.15" ShapeID="_x0000_i1027" DrawAspect="Content" ObjectID="_1447256894" r:id="rId41"/>
+          <o:OLEObject Type="Embed" ProgID="Visio.Drawing.15" ShapeID="_x0000_i1039" DrawAspect="Content" ObjectID="_1448862807" r:id="rId42"/>
         </w:object>
       </w:r>
     </w:p>
@@ -39498,10 +39631,10 @@
           <w:szCs w:val="20"/>
         </w:rPr>
         <w:object w:dxaOrig="9811" w:dyaOrig="3331">
-          <v:shape id="_x0000_i1028" type="#_x0000_t75" style="width:467.25pt;height:159pt" o:ole="">
-            <v:imagedata r:id="rId42" o:title=""/>
+          <v:shape id="_x0000_i1040" type="#_x0000_t75" style="width:467.25pt;height:159pt" o:ole="">
+            <v:imagedata r:id="rId43" o:title=""/>
           </v:shape>
-          <o:OLEObject Type="Embed" ProgID="Visio.Drawing.15" ShapeID="_x0000_i1028" DrawAspect="Content" ObjectID="_1447256895" r:id="rId43"/>
+          <o:OLEObject Type="Embed" ProgID="Visio.Drawing.15" ShapeID="_x0000_i1040" DrawAspect="Content" ObjectID="_1448862808" r:id="rId44"/>
         </w:object>
       </w:r>
     </w:p>
@@ -45999,12 +46132,12 @@
       <w:pPr>
         <w:pStyle w:val="Heading1"/>
       </w:pPr>
-      <w:bookmarkStart w:id="33" w:name="_Toc373514467"/>
+      <w:bookmarkStart w:id="32" w:name="_Toc375120916"/>
       <w:r>
         <w:lastRenderedPageBreak/>
         <w:t>ÍNDICE</w:t>
       </w:r>
-      <w:bookmarkEnd w:id="33"/>
+      <w:bookmarkEnd w:id="32"/>
     </w:p>
     <w:p>
       <w:pPr>
@@ -46060,7 +46193,7 @@
         </w:rPr>
         <w:fldChar w:fldCharType="separate"/>
       </w:r>
-      <w:hyperlink w:anchor="_Toc373514451" w:history="1">
+      <w:hyperlink w:anchor="_Toc375120900" w:history="1">
         <w:r>
           <w:rPr>
             <w:rStyle w:val="Hyperlink"/>
@@ -46101,7 +46234,7 @@
             <w:noProof/>
             <w:webHidden/>
           </w:rPr>
-          <w:instrText xml:space="preserve"> PAGEREF _Toc373514451 \h </w:instrText>
+          <w:instrText xml:space="preserve"> PAGEREF _Toc375120900 \h </w:instrText>
         </w:r>
         <w:r>
           <w:rPr>
@@ -46143,7 +46276,7 @@
           <w:lang w:eastAsia="en-US"/>
         </w:rPr>
       </w:pPr>
-      <w:hyperlink w:anchor="_Toc373514452" w:history="1">
+      <w:hyperlink w:anchor="_Toc375120901" w:history="1">
         <w:r>
           <w:rPr>
             <w:rStyle w:val="Hyperlink"/>
@@ -46184,7 +46317,7 @@
             <w:noProof/>
             <w:webHidden/>
           </w:rPr>
-          <w:instrText xml:space="preserve"> PAGEREF _Toc373514452 \h </w:instrText>
+          <w:instrText xml:space="preserve"> PAGEREF _Toc375120901 \h </w:instrText>
         </w:r>
         <w:r>
           <w:rPr>
@@ -46226,7 +46359,7 @@
           <w:lang w:eastAsia="en-US"/>
         </w:rPr>
       </w:pPr>
-      <w:hyperlink w:anchor="_Toc373514453" w:history="1">
+      <w:hyperlink w:anchor="_Toc375120902" w:history="1">
         <w:r>
           <w:rPr>
             <w:rStyle w:val="Hyperlink"/>
@@ -46267,7 +46400,7 @@
             <w:noProof/>
             <w:webHidden/>
           </w:rPr>
-          <w:instrText xml:space="preserve"> PAGEREF _Toc373514453 \h </w:instrText>
+          <w:instrText xml:space="preserve"> PAGEREF _Toc375120902 \h </w:instrText>
         </w:r>
         <w:r>
           <w:rPr>
@@ -46309,7 +46442,7 @@
           <w:lang w:eastAsia="en-US"/>
         </w:rPr>
       </w:pPr>
-      <w:hyperlink w:anchor="_Toc373514454" w:history="1">
+      <w:hyperlink w:anchor="_Toc375120903" w:history="1">
         <w:r>
           <w:rPr>
             <w:rStyle w:val="Hyperlink"/>
@@ -46350,7 +46483,7 @@
             <w:noProof/>
             <w:webHidden/>
           </w:rPr>
-          <w:instrText xml:space="preserve"> PAGEREF _Toc373514454 \h </w:instrText>
+          <w:instrText xml:space="preserve"> PAGEREF _Toc375120903 \h </w:instrText>
         </w:r>
         <w:r>
           <w:rPr>
@@ -46392,7 +46525,7 @@
           <w:lang w:eastAsia="en-US"/>
         </w:rPr>
       </w:pPr>
-      <w:hyperlink w:anchor="_Toc373514455" w:history="1">
+      <w:hyperlink w:anchor="_Toc375120904" w:history="1">
         <w:r>
           <w:rPr>
             <w:rStyle w:val="Hyperlink"/>
@@ -46433,7 +46566,7 @@
             <w:noProof/>
             <w:webHidden/>
           </w:rPr>
-          <w:instrText xml:space="preserve"> PAGEREF _Toc373514455 \h </w:instrText>
+          <w:instrText xml:space="preserve"> PAGEREF _Toc375120904 \h </w:instrText>
         </w:r>
         <w:r>
           <w:rPr>
@@ -46453,7 +46586,7 @@
             <w:noProof/>
             <w:webHidden/>
           </w:rPr>
-          <w:t>2</w:t>
+          <w:t>1</w:t>
         </w:r>
         <w:r>
           <w:rPr>
@@ -46475,7 +46608,7 @@
           <w:lang w:eastAsia="en-US"/>
         </w:rPr>
       </w:pPr>
-      <w:hyperlink w:anchor="_Toc373514456" w:history="1">
+      <w:hyperlink w:anchor="_Toc375120905" w:history="1">
         <w:r>
           <w:rPr>
             <w:rStyle w:val="Hyperlink"/>
@@ -46516,7 +46649,7 @@
             <w:noProof/>
             <w:webHidden/>
           </w:rPr>
-          <w:instrText xml:space="preserve"> PAGEREF _Toc373514456 \h </w:instrText>
+          <w:instrText xml:space="preserve"> PAGEREF _Toc375120905 \h </w:instrText>
         </w:r>
         <w:r>
           <w:rPr>
@@ -46559,7 +46692,7 @@
           <w:lang w:eastAsia="en-US"/>
         </w:rPr>
       </w:pPr>
-      <w:hyperlink w:anchor="_Toc373514457" w:history="1">
+      <w:hyperlink w:anchor="_Toc375120906" w:history="1">
         <w:r>
           <w:rPr>
             <w:rStyle w:val="Hyperlink"/>
@@ -46600,7 +46733,7 @@
             <w:noProof/>
             <w:webHidden/>
           </w:rPr>
-          <w:instrText xml:space="preserve"> PAGEREF _Toc373514457 \h </w:instrText>
+          <w:instrText xml:space="preserve"> PAGEREF _Toc375120906 \h </w:instrText>
         </w:r>
         <w:r>
           <w:rPr>
@@ -46643,7 +46776,7 @@
           <w:lang w:eastAsia="en-US"/>
         </w:rPr>
       </w:pPr>
-      <w:hyperlink w:anchor="_Toc373514458" w:history="1">
+      <w:hyperlink w:anchor="_Toc375120907" w:history="1">
         <w:r>
           <w:rPr>
             <w:rStyle w:val="Hyperlink"/>
@@ -46684,7 +46817,7 @@
             <w:noProof/>
             <w:webHidden/>
           </w:rPr>
-          <w:instrText xml:space="preserve"> PAGEREF _Toc373514458 \h </w:instrText>
+          <w:instrText xml:space="preserve"> PAGEREF _Toc375120907 \h </w:instrText>
         </w:r>
         <w:r>
           <w:rPr>
@@ -46714,6 +46847,8 @@
           <w:fldChar w:fldCharType="end"/>
         </w:r>
       </w:hyperlink>
+      <w:bookmarkStart w:id="33" w:name="_GoBack"/>
+      <w:bookmarkEnd w:id="33"/>
     </w:p>
     <w:p>
       <w:pPr>
@@ -46727,7 +46862,7 @@
           <w:lang w:eastAsia="en-US"/>
         </w:rPr>
       </w:pPr>
-      <w:hyperlink w:anchor="_Toc373514459" w:history="1">
+      <w:hyperlink w:anchor="_Toc375120908" w:history="1">
         <w:r>
           <w:rPr>
             <w:rStyle w:val="Hyperlink"/>
@@ -46770,7 +46905,7 @@
             <w:noProof/>
             <w:webHidden/>
           </w:rPr>
-          <w:instrText xml:space="preserve"> PAGEREF _Toc373514459 \h </w:instrText>
+          <w:instrText xml:space="preserve"> PAGEREF _Toc375120908 \h </w:instrText>
         </w:r>
         <w:r>
           <w:rPr>
@@ -46813,7 +46948,7 @@
           <w:lang w:eastAsia="en-US"/>
         </w:rPr>
       </w:pPr>
-      <w:hyperlink w:anchor="_Toc373514460" w:history="1">
+      <w:hyperlink w:anchor="_Toc375120909" w:history="1">
         <w:r>
           <w:rPr>
             <w:rStyle w:val="Hyperlink"/>
@@ -46856,7 +46991,7 @@
             <w:noProof/>
             <w:webHidden/>
           </w:rPr>
-          <w:instrText xml:space="preserve"> PAGEREF _Toc373514460 \h </w:instrText>
+          <w:instrText xml:space="preserve"> PAGEREF _Toc375120909 \h </w:instrText>
         </w:r>
         <w:r>
           <w:rPr>
@@ -46898,7 +47033,7 @@
           <w:lang w:eastAsia="en-US"/>
         </w:rPr>
       </w:pPr>
-      <w:hyperlink w:anchor="_Toc373514461" w:history="1">
+      <w:hyperlink w:anchor="_Toc375120910" w:history="1">
         <w:r>
           <w:rPr>
             <w:rStyle w:val="Hyperlink"/>
@@ -46939,7 +47074,7 @@
             <w:noProof/>
             <w:webHidden/>
           </w:rPr>
-          <w:instrText xml:space="preserve"> PAGEREF _Toc373514461 \h </w:instrText>
+          <w:instrText xml:space="preserve"> PAGEREF _Toc375120910 \h </w:instrText>
         </w:r>
         <w:r>
           <w:rPr>
@@ -46959,7 +47094,7 @@
             <w:noProof/>
             <w:webHidden/>
           </w:rPr>
-          <w:t>6</w:t>
+          <w:t>7</w:t>
         </w:r>
         <w:r>
           <w:rPr>
@@ -46981,7 +47116,7 @@
           <w:lang w:eastAsia="en-US"/>
         </w:rPr>
       </w:pPr>
-      <w:hyperlink w:anchor="_Toc373514462" w:history="1">
+      <w:hyperlink w:anchor="_Toc375120911" w:history="1">
         <w:r>
           <w:rPr>
             <w:rStyle w:val="Hyperlink"/>
@@ -47022,7 +47157,7 @@
             <w:noProof/>
             <w:webHidden/>
           </w:rPr>
-          <w:instrText xml:space="preserve"> PAGEREF _Toc373514462 \h </w:instrText>
+          <w:instrText xml:space="preserve"> PAGEREF _Toc375120911 \h </w:instrText>
         </w:r>
         <w:r>
           <w:rPr>
@@ -47042,7 +47177,7 @@
             <w:noProof/>
             <w:webHidden/>
           </w:rPr>
-          <w:t>7</w:t>
+          <w:t>8</w:t>
         </w:r>
         <w:r>
           <w:rPr>
@@ -47064,7 +47199,7 @@
           <w:lang w:eastAsia="en-US"/>
         </w:rPr>
       </w:pPr>
-      <w:hyperlink w:anchor="_Toc373514463" w:history="1">
+      <w:hyperlink w:anchor="_Toc375120912" w:history="1">
         <w:r>
           <w:rPr>
             <w:rStyle w:val="Hyperlink"/>
@@ -47092,7 +47227,7 @@
             <w:noProof/>
             <w:webHidden/>
           </w:rPr>
-          <w:instrText xml:space="preserve"> PAGEREF _Toc373514463 \h </w:instrText>
+          <w:instrText xml:space="preserve"> PAGEREF _Toc375120912 \h </w:instrText>
         </w:r>
         <w:r>
           <w:rPr>
@@ -47112,7 +47247,7 @@
             <w:noProof/>
             <w:webHidden/>
           </w:rPr>
-          <w:t>7</w:t>
+          <w:t>8</w:t>
         </w:r>
         <w:r>
           <w:rPr>
@@ -47134,7 +47269,7 @@
           <w:lang w:eastAsia="en-US"/>
         </w:rPr>
       </w:pPr>
-      <w:hyperlink w:anchor="_Toc373514464" w:history="1">
+      <w:hyperlink w:anchor="_Toc375120913" w:history="1">
         <w:r>
           <w:rPr>
             <w:rStyle w:val="Hyperlink"/>
@@ -47162,7 +47297,7 @@
             <w:noProof/>
             <w:webHidden/>
           </w:rPr>
-          <w:instrText xml:space="preserve"> PAGEREF _Toc373514464 \h </w:instrText>
+          <w:instrText xml:space="preserve"> PAGEREF _Toc375120913 \h </w:instrText>
         </w:r>
         <w:r>
           <w:rPr>
@@ -47182,7 +47317,7 @@
             <w:noProof/>
             <w:webHidden/>
           </w:rPr>
-          <w:t>10</w:t>
+          <w:t>11</w:t>
         </w:r>
         <w:r>
           <w:rPr>
@@ -47204,7 +47339,7 @@
           <w:lang w:eastAsia="en-US"/>
         </w:rPr>
       </w:pPr>
-      <w:hyperlink w:anchor="_Toc373514465" w:history="1">
+      <w:hyperlink w:anchor="_Toc375120914" w:history="1">
         <w:r>
           <w:rPr>
             <w:rStyle w:val="Hyperlink"/>
@@ -47232,7 +47367,7 @@
             <w:noProof/>
             <w:webHidden/>
           </w:rPr>
-          <w:instrText xml:space="preserve"> PAGEREF _Toc373514465 \h </w:instrText>
+          <w:instrText xml:space="preserve"> PAGEREF _Toc375120914 \h </w:instrText>
         </w:r>
         <w:r>
           <w:rPr>
@@ -47252,7 +47387,7 @@
             <w:noProof/>
             <w:webHidden/>
           </w:rPr>
-          <w:t>14</w:t>
+          <w:t>15</w:t>
         </w:r>
         <w:r>
           <w:rPr>
@@ -47274,7 +47409,7 @@
           <w:lang w:eastAsia="en-US"/>
         </w:rPr>
       </w:pPr>
-      <w:hyperlink w:anchor="_Toc373514466" w:history="1">
+      <w:hyperlink w:anchor="_Toc375120915" w:history="1">
         <w:r>
           <w:rPr>
             <w:rStyle w:val="Hyperlink"/>
@@ -47302,7 +47437,7 @@
             <w:noProof/>
             <w:webHidden/>
           </w:rPr>
-          <w:instrText xml:space="preserve"> PAGEREF _Toc373514466 \h </w:instrText>
+          <w:instrText xml:space="preserve"> PAGEREF _Toc375120915 \h </w:instrText>
         </w:r>
         <w:r>
           <w:rPr>
@@ -47322,7 +47457,7 @@
             <w:noProof/>
             <w:webHidden/>
           </w:rPr>
-          <w:t>18</w:t>
+          <w:t>19</w:t>
         </w:r>
         <w:r>
           <w:rPr>
@@ -47341,7 +47476,7 @@
           <w:lang w:eastAsia="en-US"/>
         </w:rPr>
       </w:pPr>
-      <w:hyperlink w:anchor="_Toc373514467" w:history="1">
+      <w:hyperlink w:anchor="_Toc375120916" w:history="1">
         <w:r>
           <w:rPr>
             <w:rStyle w:val="Hyperlink"/>
@@ -47368,7 +47503,7 @@
             <w:noProof/>
             <w:webHidden/>
           </w:rPr>
-          <w:instrText xml:space="preserve"> PAGEREF _Toc373514467 \h </w:instrText>
+          <w:instrText xml:space="preserve"> PAGEREF _Toc375120916 \h </w:instrText>
         </w:r>
         <w:r>
           <w:rPr>
@@ -47388,7 +47523,7 @@
             <w:noProof/>
             <w:webHidden/>
           </w:rPr>
-          <w:t>23</w:t>
+          <w:t>24</w:t>
         </w:r>
         <w:r>
           <w:rPr>
@@ -50812,7 +50947,7 @@
 </file>
 
 <file path=customXml/itemProps1.xml><?xml version="1.0" encoding="utf-8"?>
-<ds:datastoreItem xmlns:ds="http://schemas.openxmlformats.org/officeDocument/2006/customXml" ds:itemID="{45C3D36A-649D-4517-B00F-A8B9924674C3}">
+<ds:datastoreItem xmlns:ds="http://schemas.openxmlformats.org/officeDocument/2006/customXml" ds:itemID="{42EE214A-057B-48A9-A7D8-3CE12A3FD2A8}">
   <ds:schemaRefs>
     <ds:schemaRef ds:uri="http://schemas.openxmlformats.org/officeDocument/2006/bibliography"/>
   </ds:schemaRefs>

</xml_diff>